<commit_message>
The Terraces Mar 2016 CMA Newsletter update 1
</commit_message>
<xml_diff>
--- a/Real Estate CMA News Provided by Patricia Woods March 2016_1.docx
+++ b/Real Estate CMA News Provided by Patricia Woods March 2016_1.docx
@@ -15,6 +15,8 @@
           <w:cols w:space="720"/>
         </w:sectPr>
       </w:pPr>
+      <w:bookmarkStart w:id="0" w:name="_GoBack"/>
+      <w:bookmarkEnd w:id="0"/>
       <w:r>
         <w:rPr>
           <w:rFonts w:ascii="Times New Roman" w:hAnsi="Times New Roman" w:cs="Times New Roman"/>
@@ -164,18 +166,7 @@
                                 <w:sz w:val="24"/>
                                 <w:szCs w:val="24"/>
                               </w:rPr>
-                              <w:t>The T</w:t>
-                            </w:r>
-                            <w:bookmarkStart w:id="0" w:name="_GoBack"/>
-                            <w:bookmarkEnd w:id="0"/>
-                            <w:r>
-                              <w:rPr>
-                                <w:rFonts w:ascii="Times New Roman" w:eastAsia="Times New Roman" w:hAnsi="Times New Roman" w:cs="Times New Roman"/>
-                                <w:w w:val="72"/>
-                                <w:sz w:val="24"/>
-                                <w:szCs w:val="24"/>
-                              </w:rPr>
-                              <w:t>erraces Dublin Ranch V</w:t>
+                              <w:t>The Terraces Dublin Ranch V</w:t>
                             </w:r>
                             <w:r>
                               <w:rPr>
@@ -371,10 +362,10 @@
                                   <v:path o:extrusionok="f" gradientshapeok="t" o:connecttype="rect"/>
                                   <o:lock v:ext="edit" aspectratio="t"/>
                                 </v:shapetype>
-                                <v:shape id="_x0000_i1025" type="#_x0000_t75" style="width:289.15pt;height:307.15pt" o:ole="">
+                                <v:shape id="_x0000_i1025" type="#_x0000_t75" style="width:289.5pt;height:307.5pt" o:ole="">
                                   <v:imagedata r:id="rId7" o:title=""/>
                                 </v:shape>
-                                <o:OLEObject Type="Embed" ProgID="Excel.Sheet.12" ShapeID="_x0000_i1025" DrawAspect="Content" ObjectID="_1519422556" r:id="rId8"/>
+                                <o:OLEObject Type="Embed" ProgID="Excel.Sheet.12" ShapeID="_x0000_i1025" DrawAspect="Content" ObjectID="_1519488416" r:id="rId8"/>
                               </w:object>
                             </w:r>
                           </w:p>
@@ -404,9 +395,9 @@
                       <w:r>
                         <w:object w:dxaOrig="5784" w:dyaOrig="6143">
                           <v:shape id="_x0000_i1025" type="#_x0000_t75" style="width:289.15pt;height:307.15pt" o:ole="">
-                            <v:imagedata r:id="rId7" o:title=""/>
+                            <v:imagedata r:id="rId9" o:title=""/>
                           </v:shape>
-                          <o:OLEObject Type="Embed" ProgID="Excel.Sheet.12" ShapeID="_x0000_i1025" DrawAspect="Content" ObjectID="_1519422556" r:id="rId9"/>
+                          <o:OLEObject Type="Embed" ProgID="Excel.Sheet.12" ShapeID="_x0000_i1025" DrawAspect="Content" ObjectID="_1519422556" r:id="rId10"/>
                         </w:object>
                       </w:r>
                     </w:p>
@@ -582,7 +573,7 @@
                     </pic:cNvPicPr>
                   </pic:nvPicPr>
                   <pic:blipFill>
-                    <a:blip r:embed="rId10">
+                    <a:blip r:embed="rId11">
                       <a:extLst>
                         <a:ext uri="{28A0092B-C50C-407E-A947-70E740481C1C}">
                           <a14:useLocalDpi xmlns:a14="http://schemas.microsoft.com/office/drawing/2010/main" val="0"/>
@@ -660,7 +651,7 @@
                           </pic:cNvPicPr>
                         </pic:nvPicPr>
                         <pic:blipFill>
-                          <a:blip r:embed="rId11">
+                          <a:blip r:embed="rId12">
                             <a:extLst>
                               <a:ext uri="{28A0092B-C50C-407E-A947-70E740481C1C}">
                                 <a14:useLocalDpi xmlns:a14="http://schemas.microsoft.com/office/drawing/2010/main" val="0"/>
@@ -700,7 +691,7 @@
                           </pic:cNvPicPr>
                         </pic:nvPicPr>
                         <pic:blipFill>
-                          <a:blip r:embed="rId12">
+                          <a:blip r:embed="rId13">
                             <a:extLst>
                               <a:ext uri="{28A0092B-C50C-407E-A947-70E740481C1C}">
                                 <a14:useLocalDpi xmlns:a14="http://schemas.microsoft.com/office/drawing/2010/main" val="0"/>
@@ -740,7 +731,7 @@
                           </pic:cNvPicPr>
                         </pic:nvPicPr>
                         <pic:blipFill>
-                          <a:blip r:embed="rId13">
+                          <a:blip r:embed="rId14">
                             <a:extLst>
                               <a:ext uri="{28A0092B-C50C-407E-A947-70E740481C1C}">
                                 <a14:useLocalDpi xmlns:a14="http://schemas.microsoft.com/office/drawing/2010/main" val="0"/>
@@ -1001,7 +992,7 @@
                             </pic:cNvPicPr>
                           </pic:nvPicPr>
                           <pic:blipFill>
-                            <a:blip r:embed="rId14" cstate="print">
+                            <a:blip r:embed="rId15" cstate="print">
                               <a:extLst>
                                 <a:ext uri="{28A0092B-C50C-407E-A947-70E740481C1C}">
                                   <a14:useLocalDpi xmlns:a14="http://schemas.microsoft.com/office/drawing/2010/main" val="0"/>
@@ -1050,13 +1041,13 @@
             <w:pict>
               <v:group w14:anchorId="0BDBBE67" id="Group 58" o:spid="_x0000_s1026" style="position:absolute;margin-left:108.8pt;margin-top:104.15pt;width:395.45pt;height:235.3pt;z-index:-251680768;mso-position-horizontal-relative:page;mso-position-vertical-relative:page" coordorigin="2176,2083" coordsize="7909,4706" o:gfxdata="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">
                 <v:shape id="Picture 66" o:spid="_x0000_s1027" type="#_x0000_t75" style="position:absolute;left:3008;top:5714;width:1341;height:567;visibility:visible;mso-wrap-style:square" o:gfxdata="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">
-                  <v:imagedata r:id="rId15" o:title=""/>
+                  <v:imagedata r:id="rId16" o:title=""/>
                 </v:shape>
                 <v:shape id="Picture 65" o:spid="_x0000_s1028" type="#_x0000_t75" style="position:absolute;left:2523;top:6234;width:7215;height:555;visibility:visible;mso-wrap-style:square" o:gfxdata="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">
-                  <v:imagedata r:id="rId16" o:title=""/>
+                  <v:imagedata r:id="rId17" o:title=""/>
                 </v:shape>
                 <v:shape id="Picture 64" o:spid="_x0000_s1029" type="#_x0000_t75" style="position:absolute;left:2176;top:2083;width:7909;height:2521;visibility:visible;mso-wrap-style:square" o:gfxdata="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">
-                  <v:imagedata r:id="rId17" o:title=""/>
+                  <v:imagedata r:id="rId18" o:title=""/>
                 </v:shape>
                 <v:group id="Group 62" o:spid="_x0000_s1030" style="position:absolute;left:2228;top:2135;width:7816;height:2382" coordorigin="2228,2135" coordsize="7816,2382" o:gfxdata="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">
                   <v:shape id="Freeform 63" o:spid="_x0000_s1031" style="position:absolute;left:2228;top:2135;width:7816;height:2382;visibility:visible;mso-wrap-style:square;v-text-anchor:top" coordsize="7816,2382" o:gfxdata="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" path="m,l7815,r,2382l,2382,,xe" filled="f" strokecolor="white" strokeweight=".20394mm">
@@ -1068,7 +1059,7 @@
                     <v:path arrowok="t" o:connecttype="custom" o:connectlocs="0,4309;1214,4309;1214,6101;0,6101;0,4309" o:connectangles="0,0,0,0,0"/>
                   </v:shape>
                   <v:shape id="Picture 60" o:spid="_x0000_s1034" type="#_x0000_t75" style="position:absolute;left:2546;top:4338;width:1156;height:1734;visibility:visible;mso-wrap-style:square" o:gfxdata="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">
-                    <v:imagedata r:id="rId18" o:title=""/>
+                    <v:imagedata r:id="rId19" o:title=""/>
                   </v:shape>
                 </v:group>
                 <w10:wrap anchorx="page" anchory="page"/>
@@ -1149,7 +1140,6 @@
                                 <w:szCs w:val="60"/>
                               </w:rPr>
                             </w:pPr>
-                            <w:proofErr w:type="gramStart"/>
                             <w:r>
                               <w:rPr>
                                 <w:rFonts w:ascii="Times New Roman" w:eastAsia="Times New Roman" w:hAnsi="Times New Roman" w:cs="Times New Roman"/>
@@ -1194,7 +1184,6 @@
                               </w:rPr>
                               <w:t>r</w:t>
                             </w:r>
-                            <w:proofErr w:type="gramEnd"/>
                             <w:r>
                               <w:rPr>
                                 <w:rFonts w:ascii="Times New Roman" w:eastAsia="Times New Roman" w:hAnsi="Times New Roman" w:cs="Times New Roman"/>
@@ -2279,8 +2268,8 @@
                               <w:rPr>
                                 <w:rFonts w:ascii="Times New Roman" w:eastAsia="Times New Roman" w:hAnsi="Times New Roman" w:cs="Times New Roman"/>
                                 <w:b/>
-                                <w:sz w:val="14"/>
-                                <w:szCs w:val="14"/>
+                                <w:sz w:val="24"/>
+                                <w:szCs w:val="24"/>
                               </w:rPr>
                             </w:pPr>
                             <w:r>
@@ -2289,8 +2278,8 @@
                                 <w:b/>
                                 <w:color w:val="4B4B4B"/>
                                 <w:w w:val="102"/>
-                                <w:sz w:val="14"/>
-                                <w:szCs w:val="14"/>
+                                <w:sz w:val="24"/>
+                                <w:szCs w:val="24"/>
                               </w:rPr>
                               <w:t>P</w:t>
                             </w:r>
@@ -2299,8 +2288,8 @@
                                 <w:rFonts w:ascii="Times New Roman" w:eastAsia="Times New Roman" w:hAnsi="Times New Roman" w:cs="Times New Roman"/>
                                 <w:b/>
                                 <w:color w:val="4B4B4B"/>
-                                <w:sz w:val="14"/>
-                                <w:szCs w:val="14"/>
+                                <w:sz w:val="24"/>
+                                <w:szCs w:val="24"/>
                               </w:rPr>
                               <w:t>atr</w:t>
                             </w:r>
@@ -2310,8 +2299,8 @@
                                 <w:b/>
                                 <w:color w:val="4B4B4B"/>
                                 <w:w w:val="92"/>
-                                <w:sz w:val="14"/>
-                                <w:szCs w:val="14"/>
+                                <w:sz w:val="24"/>
+                                <w:szCs w:val="24"/>
                               </w:rPr>
                               <w:t>i</w:t>
                             </w:r>
@@ -2321,8 +2310,8 @@
                                 <w:b/>
                                 <w:color w:val="4B4B4B"/>
                                 <w:w w:val="103"/>
-                                <w:sz w:val="14"/>
-                                <w:szCs w:val="14"/>
+                                <w:sz w:val="24"/>
+                                <w:szCs w:val="24"/>
                               </w:rPr>
                               <w:t>c</w:t>
                             </w:r>
@@ -2332,8 +2321,8 @@
                                 <w:b/>
                                 <w:color w:val="4B4B4B"/>
                                 <w:w w:val="92"/>
-                                <w:sz w:val="14"/>
-                                <w:szCs w:val="14"/>
+                                <w:sz w:val="24"/>
+                                <w:szCs w:val="24"/>
                               </w:rPr>
                               <w:t>i</w:t>
                             </w:r>
@@ -2342,8 +2331,8 @@
                                 <w:rFonts w:ascii="Times New Roman" w:eastAsia="Times New Roman" w:hAnsi="Times New Roman" w:cs="Times New Roman"/>
                                 <w:b/>
                                 <w:color w:val="4B4B4B"/>
-                                <w:sz w:val="14"/>
-                                <w:szCs w:val="14"/>
+                                <w:sz w:val="24"/>
+                                <w:szCs w:val="24"/>
                               </w:rPr>
                               <w:t xml:space="preserve">a </w:t>
                             </w:r>
@@ -2353,8 +2342,8 @@
                                 <w:b/>
                                 <w:color w:val="4B4B4B"/>
                                 <w:w w:val="92"/>
-                                <w:sz w:val="14"/>
-                                <w:szCs w:val="14"/>
+                                <w:sz w:val="24"/>
+                                <w:szCs w:val="24"/>
                               </w:rPr>
                               <w:t>W</w:t>
                             </w:r>
@@ -2363,8 +2352,8 @@
                                 <w:rFonts w:ascii="Times New Roman" w:eastAsia="Times New Roman" w:hAnsi="Times New Roman" w:cs="Times New Roman"/>
                                 <w:b/>
                                 <w:color w:val="4B4B4B"/>
-                                <w:sz w:val="14"/>
-                                <w:szCs w:val="14"/>
+                                <w:sz w:val="24"/>
+                                <w:szCs w:val="24"/>
                               </w:rPr>
                               <w:t>oods,</w:t>
                             </w:r>
@@ -2374,8 +2363,8 @@
                                 <w:b/>
                                 <w:color w:val="4B4B4B"/>
                                 <w:spacing w:val="30"/>
-                                <w:sz w:val="14"/>
-                                <w:szCs w:val="14"/>
+                                <w:sz w:val="24"/>
+                                <w:szCs w:val="24"/>
                               </w:rPr>
                               <w:t xml:space="preserve"> </w:t>
                             </w:r>
@@ -2385,8 +2374,8 @@
                                 <w:b/>
                                 <w:color w:val="4B4B4B"/>
                                 <w:w w:val="89"/>
-                                <w:sz w:val="14"/>
-                                <w:szCs w:val="14"/>
+                                <w:sz w:val="24"/>
+                                <w:szCs w:val="24"/>
                               </w:rPr>
                               <w:t>C</w:t>
                             </w:r>
@@ -2395,8 +2384,8 @@
                                 <w:rFonts w:ascii="Times New Roman" w:eastAsia="Times New Roman" w:hAnsi="Times New Roman" w:cs="Times New Roman"/>
                                 <w:b/>
                                 <w:color w:val="4B4B4B"/>
-                                <w:sz w:val="14"/>
-                                <w:szCs w:val="14"/>
+                                <w:sz w:val="24"/>
+                                <w:szCs w:val="24"/>
                               </w:rPr>
                               <w:t>o</w:t>
                             </w:r>
@@ -2406,8 +2395,8 @@
                                 <w:b/>
                                 <w:color w:val="4B4B4B"/>
                                 <w:w w:val="92"/>
-                                <w:sz w:val="14"/>
-                                <w:szCs w:val="14"/>
+                                <w:sz w:val="24"/>
+                                <w:szCs w:val="24"/>
                               </w:rPr>
                               <w:t>l</w:t>
                             </w:r>
@@ -2416,8 +2405,8 @@
                                 <w:rFonts w:ascii="Times New Roman" w:eastAsia="Times New Roman" w:hAnsi="Times New Roman" w:cs="Times New Roman"/>
                                 <w:b/>
                                 <w:color w:val="4B4B4B"/>
-                                <w:sz w:val="14"/>
-                                <w:szCs w:val="14"/>
+                                <w:sz w:val="24"/>
+                                <w:szCs w:val="24"/>
                               </w:rPr>
                               <w:t>d</w:t>
                             </w:r>
@@ -2427,8 +2416,8 @@
                                 <w:b/>
                                 <w:color w:val="4B4B4B"/>
                                 <w:w w:val="102"/>
-                                <w:sz w:val="14"/>
-                                <w:szCs w:val="14"/>
+                                <w:sz w:val="24"/>
+                                <w:szCs w:val="24"/>
                               </w:rPr>
                               <w:t>w</w:t>
                             </w:r>
@@ -2437,8 +2426,8 @@
                                 <w:rFonts w:ascii="Times New Roman" w:eastAsia="Times New Roman" w:hAnsi="Times New Roman" w:cs="Times New Roman"/>
                                 <w:b/>
                                 <w:color w:val="4B4B4B"/>
-                                <w:sz w:val="14"/>
-                                <w:szCs w:val="14"/>
+                                <w:sz w:val="24"/>
+                                <w:szCs w:val="24"/>
                               </w:rPr>
                               <w:t>e</w:t>
                             </w:r>
@@ -2448,8 +2437,8 @@
                                 <w:b/>
                                 <w:color w:val="4B4B4B"/>
                                 <w:w w:val="92"/>
-                                <w:sz w:val="14"/>
-                                <w:szCs w:val="14"/>
+                                <w:sz w:val="24"/>
+                                <w:szCs w:val="24"/>
                               </w:rPr>
                               <w:t>l</w:t>
                             </w:r>
@@ -2458,8 +2447,8 @@
                                 <w:rFonts w:ascii="Times New Roman" w:eastAsia="Times New Roman" w:hAnsi="Times New Roman" w:cs="Times New Roman"/>
                                 <w:b/>
                                 <w:color w:val="4B4B4B"/>
-                                <w:sz w:val="14"/>
-                                <w:szCs w:val="14"/>
+                                <w:sz w:val="24"/>
+                                <w:szCs w:val="24"/>
                               </w:rPr>
                               <w:t>l</w:t>
                             </w:r>
@@ -2469,8 +2458,8 @@
                                 <w:b/>
                                 <w:color w:val="4B4B4B"/>
                                 <w:spacing w:val="27"/>
-                                <w:sz w:val="14"/>
-                                <w:szCs w:val="14"/>
+                                <w:sz w:val="24"/>
+                                <w:szCs w:val="24"/>
                               </w:rPr>
                               <w:t xml:space="preserve"> </w:t>
                             </w:r>
@@ -2480,8 +2469,8 @@
                                 <w:b/>
                                 <w:color w:val="4B4B4B"/>
                                 <w:w w:val="92"/>
-                                <w:sz w:val="14"/>
-                                <w:szCs w:val="14"/>
+                                <w:sz w:val="24"/>
+                                <w:szCs w:val="24"/>
                               </w:rPr>
                               <w:t>B</w:t>
                             </w:r>
@@ -2490,8 +2479,8 @@
                                 <w:rFonts w:ascii="Times New Roman" w:eastAsia="Times New Roman" w:hAnsi="Times New Roman" w:cs="Times New Roman"/>
                                 <w:b/>
                                 <w:color w:val="4B4B4B"/>
-                                <w:sz w:val="14"/>
-                                <w:szCs w:val="14"/>
+                                <w:sz w:val="24"/>
+                                <w:szCs w:val="24"/>
                               </w:rPr>
                               <w:t>an</w:t>
                             </w:r>
@@ -2501,8 +2490,8 @@
                                 <w:b/>
                                 <w:color w:val="4B4B4B"/>
                                 <w:w w:val="98"/>
-                                <w:sz w:val="14"/>
-                                <w:szCs w:val="14"/>
+                                <w:sz w:val="24"/>
+                                <w:szCs w:val="24"/>
                               </w:rPr>
                               <w:t>k</w:t>
                             </w:r>
@@ -2511,8 +2500,8 @@
                                 <w:rFonts w:ascii="Times New Roman" w:eastAsia="Times New Roman" w:hAnsi="Times New Roman" w:cs="Times New Roman"/>
                                 <w:b/>
                                 <w:color w:val="4B4B4B"/>
-                                <w:sz w:val="14"/>
-                                <w:szCs w:val="14"/>
+                                <w:sz w:val="24"/>
+                                <w:szCs w:val="24"/>
                               </w:rPr>
                               <w:t>e</w:t>
                             </w:r>
@@ -2521,8 +2510,8 @@
                                 <w:rFonts w:ascii="Times New Roman" w:eastAsia="Times New Roman" w:hAnsi="Times New Roman" w:cs="Times New Roman"/>
                                 <w:b/>
                                 <w:color w:val="4B4B4B"/>
-                                <w:sz w:val="14"/>
-                                <w:szCs w:val="14"/>
+                                <w:sz w:val="24"/>
+                                <w:szCs w:val="24"/>
                               </w:rPr>
                               <w:t>r</w:t>
                             </w:r>
@@ -2532,8 +2521,8 @@
                                 <w:b/>
                                 <w:color w:val="4B4B4B"/>
                                 <w:spacing w:val="3"/>
-                                <w:sz w:val="14"/>
-                                <w:szCs w:val="14"/>
+                                <w:sz w:val="24"/>
+                                <w:szCs w:val="24"/>
                               </w:rPr>
                               <w:t xml:space="preserve"> </w:t>
                             </w:r>
@@ -2543,8 +2532,8 @@
                                 <w:b/>
                                 <w:color w:val="4B4B4B"/>
                                 <w:w w:val="133"/>
-                                <w:sz w:val="14"/>
-                                <w:szCs w:val="14"/>
+                                <w:sz w:val="24"/>
+                                <w:szCs w:val="24"/>
                               </w:rPr>
                               <w:t>/</w:t>
                             </w:r>
@@ -2555,8 +2544,8 @@
                                 <w:color w:val="4B4B4B"/>
                                 <w:spacing w:val="18"/>
                                 <w:w w:val="133"/>
-                                <w:sz w:val="14"/>
-                                <w:szCs w:val="14"/>
+                                <w:sz w:val="24"/>
+                                <w:szCs w:val="24"/>
                               </w:rPr>
                               <w:t xml:space="preserve"> </w:t>
                             </w:r>
@@ -2566,8 +2555,8 @@
                                 <w:b/>
                                 <w:color w:val="4B4B4B"/>
                                 <w:w w:val="92"/>
-                                <w:sz w:val="14"/>
-                                <w:szCs w:val="14"/>
+                                <w:sz w:val="24"/>
+                                <w:szCs w:val="24"/>
                               </w:rPr>
                               <w:t>B</w:t>
                             </w:r>
@@ -2577,8 +2566,8 @@
                                 <w:b/>
                                 <w:color w:val="4B4B4B"/>
                                 <w:spacing w:val="-21"/>
-                                <w:sz w:val="14"/>
-                                <w:szCs w:val="14"/>
+                                <w:sz w:val="24"/>
+                                <w:szCs w:val="24"/>
                               </w:rPr>
                               <w:t xml:space="preserve"> </w:t>
                             </w:r>
@@ -2588,8 +2577,8 @@
                                 <w:b/>
                                 <w:color w:val="4B4B4B"/>
                                 <w:w w:val="87"/>
-                                <w:sz w:val="14"/>
-                                <w:szCs w:val="14"/>
+                                <w:sz w:val="24"/>
+                                <w:szCs w:val="24"/>
                               </w:rPr>
                               <w:t>R</w:t>
                             </w:r>
@@ -2599,8 +2588,8 @@
                                 <w:b/>
                                 <w:color w:val="4B4B4B"/>
                                 <w:spacing w:val="-21"/>
-                                <w:sz w:val="14"/>
-                                <w:szCs w:val="14"/>
+                                <w:sz w:val="24"/>
+                                <w:szCs w:val="24"/>
                               </w:rPr>
                               <w:t xml:space="preserve"> </w:t>
                             </w:r>
@@ -2609,8 +2598,8 @@
                                 <w:rFonts w:ascii="Times New Roman" w:eastAsia="Times New Roman" w:hAnsi="Times New Roman" w:cs="Times New Roman"/>
                                 <w:b/>
                                 <w:color w:val="4B4B4B"/>
-                                <w:sz w:val="14"/>
-                                <w:szCs w:val="14"/>
+                                <w:sz w:val="24"/>
+                                <w:szCs w:val="24"/>
                               </w:rPr>
                               <w:t>E</w:t>
                             </w:r>
@@ -2620,8 +2609,8 @@
                                 <w:b/>
                                 <w:color w:val="4B4B4B"/>
                                 <w:spacing w:val="17"/>
-                                <w:sz w:val="14"/>
-                                <w:szCs w:val="14"/>
+                                <w:sz w:val="24"/>
+                                <w:szCs w:val="24"/>
                               </w:rPr>
                               <w:t xml:space="preserve"> </w:t>
                             </w:r>
@@ -2631,8 +2620,8 @@
                                 <w:b/>
                                 <w:color w:val="4B4B4B"/>
                                 <w:w w:val="128"/>
-                                <w:sz w:val="14"/>
-                                <w:szCs w:val="14"/>
+                                <w:sz w:val="24"/>
+                                <w:szCs w:val="24"/>
                               </w:rPr>
                               <w:t>#</w:t>
                             </w:r>
@@ -2641,8 +2630,8 @@
                                 <w:rFonts w:ascii="Times New Roman" w:eastAsia="Times New Roman" w:hAnsi="Times New Roman" w:cs="Times New Roman"/>
                                 <w:b/>
                                 <w:color w:val="4B4B4B"/>
-                                <w:sz w:val="14"/>
-                                <w:szCs w:val="14"/>
+                                <w:sz w:val="24"/>
+                                <w:szCs w:val="24"/>
                               </w:rPr>
                               <w:t>:</w:t>
                             </w:r>
@@ -2652,8 +2641,8 @@
                                 <w:b/>
                                 <w:color w:val="4B4B4B"/>
                                 <w:spacing w:val="28"/>
-                                <w:sz w:val="14"/>
-                                <w:szCs w:val="14"/>
+                                <w:sz w:val="24"/>
+                                <w:szCs w:val="24"/>
                               </w:rPr>
                               <w:t xml:space="preserve"> </w:t>
                             </w:r>
@@ -2663,29 +2652,27 @@
                                 <w:b/>
                                 <w:color w:val="4B4B4B"/>
                                 <w:w w:val="109"/>
-                                <w:sz w:val="14"/>
-                                <w:szCs w:val="14"/>
+                                <w:sz w:val="24"/>
+                                <w:szCs w:val="24"/>
                               </w:rPr>
                               <w:t>01310443</w:t>
                             </w:r>
-                          </w:p>
-                          <w:p>
-                            <w:pPr>
-                              <w:spacing w:before="93" w:after="0" w:line="379" w:lineRule="auto"/>
-                              <w:ind w:left="191" w:right="1829"/>
-                              <w:rPr>
-                                <w:rFonts w:ascii="Times New Roman" w:eastAsia="Times New Roman" w:hAnsi="Times New Roman" w:cs="Times New Roman"/>
-                                <w:sz w:val="14"/>
-                                <w:szCs w:val="14"/>
-                              </w:rPr>
-                            </w:pPr>
+                            <w:r>
+                              <w:rPr>
+                                <w:rFonts w:ascii="Times New Roman" w:eastAsia="Times New Roman" w:hAnsi="Times New Roman" w:cs="Times New Roman"/>
+                                <w:b/>
+                                <w:sz w:val="24"/>
+                                <w:szCs w:val="24"/>
+                              </w:rPr>
+                              <w:br/>
+                            </w:r>
                             <w:r>
                               <w:rPr>
                                 <w:rFonts w:ascii="Times New Roman" w:eastAsia="Times New Roman" w:hAnsi="Times New Roman" w:cs="Times New Roman"/>
                                 <w:color w:val="4B4B4B"/>
                                 <w:w w:val="109"/>
-                                <w:sz w:val="14"/>
-                                <w:szCs w:val="14"/>
+                                <w:sz w:val="24"/>
+                                <w:szCs w:val="24"/>
                               </w:rPr>
                               <w:t>2106</w:t>
                             </w:r>
@@ -2693,8 +2680,8 @@
                               <w:rPr>
                                 <w:rFonts w:ascii="Times New Roman" w:eastAsia="Times New Roman" w:hAnsi="Times New Roman" w:cs="Times New Roman"/>
                                 <w:color w:val="4B4B4B"/>
-                                <w:sz w:val="14"/>
-                                <w:szCs w:val="14"/>
+                                <w:sz w:val="24"/>
+                                <w:szCs w:val="24"/>
                               </w:rPr>
                               <w:t xml:space="preserve">0 </w:t>
                             </w:r>
@@ -2703,8 +2690,8 @@
                                 <w:rFonts w:ascii="Times New Roman" w:eastAsia="Times New Roman" w:hAnsi="Times New Roman" w:cs="Times New Roman"/>
                                 <w:color w:val="4B4B4B"/>
                                 <w:w w:val="87"/>
-                                <w:sz w:val="14"/>
-                                <w:szCs w:val="14"/>
+                                <w:sz w:val="24"/>
+                                <w:szCs w:val="24"/>
                               </w:rPr>
                               <w:t>R</w:t>
                             </w:r>
@@ -2712,8 +2699,8 @@
                               <w:rPr>
                                 <w:rFonts w:ascii="Times New Roman" w:eastAsia="Times New Roman" w:hAnsi="Times New Roman" w:cs="Times New Roman"/>
                                 <w:color w:val="4B4B4B"/>
-                                <w:sz w:val="14"/>
-                                <w:szCs w:val="14"/>
+                                <w:sz w:val="24"/>
+                                <w:szCs w:val="24"/>
                               </w:rPr>
                               <w:t>ed</w:t>
                             </w:r>
@@ -2722,8 +2709,8 @@
                                 <w:rFonts w:ascii="Times New Roman" w:eastAsia="Times New Roman" w:hAnsi="Times New Roman" w:cs="Times New Roman"/>
                                 <w:color w:val="4B4B4B"/>
                                 <w:w w:val="102"/>
-                                <w:sz w:val="14"/>
-                                <w:szCs w:val="14"/>
+                                <w:sz w:val="24"/>
+                                <w:szCs w:val="24"/>
                               </w:rPr>
                               <w:t>w</w:t>
                             </w:r>
@@ -2731,8 +2718,8 @@
                               <w:rPr>
                                 <w:rFonts w:ascii="Times New Roman" w:eastAsia="Times New Roman" w:hAnsi="Times New Roman" w:cs="Times New Roman"/>
                                 <w:color w:val="4B4B4B"/>
-                                <w:sz w:val="14"/>
-                                <w:szCs w:val="14"/>
+                                <w:sz w:val="24"/>
+                                <w:szCs w:val="24"/>
                               </w:rPr>
                               <w:t xml:space="preserve">ood </w:t>
                             </w:r>
@@ -2741,8 +2728,8 @@
                                 <w:rFonts w:ascii="Times New Roman" w:eastAsia="Times New Roman" w:hAnsi="Times New Roman" w:cs="Times New Roman"/>
                                 <w:color w:val="4B4B4B"/>
                                 <w:w w:val="87"/>
-                                <w:sz w:val="14"/>
-                                <w:szCs w:val="14"/>
+                                <w:sz w:val="24"/>
+                                <w:szCs w:val="24"/>
                               </w:rPr>
                               <w:t>R</w:t>
                             </w:r>
@@ -2750,8 +2737,8 @@
                               <w:rPr>
                                 <w:rFonts w:ascii="Times New Roman" w:eastAsia="Times New Roman" w:hAnsi="Times New Roman" w:cs="Times New Roman"/>
                                 <w:color w:val="4B4B4B"/>
-                                <w:sz w:val="14"/>
-                                <w:szCs w:val="14"/>
+                                <w:sz w:val="24"/>
+                                <w:szCs w:val="24"/>
                               </w:rPr>
                               <w:t>o</w:t>
                             </w:r>
@@ -2759,8 +2746,8 @@
                               <w:rPr>
                                 <w:rFonts w:ascii="Times New Roman" w:eastAsia="Times New Roman" w:hAnsi="Times New Roman" w:cs="Times New Roman"/>
                                 <w:color w:val="4B4B4B"/>
-                                <w:sz w:val="14"/>
-                                <w:szCs w:val="14"/>
+                                <w:sz w:val="24"/>
+                                <w:szCs w:val="24"/>
                               </w:rPr>
                               <w:t xml:space="preserve">ad </w:t>
                             </w:r>
@@ -2769,8 +2756,8 @@
                                 <w:rFonts w:ascii="Times New Roman" w:eastAsia="Times New Roman" w:hAnsi="Times New Roman" w:cs="Times New Roman"/>
                                 <w:color w:val="4B4B4B"/>
                                 <w:w w:val="92"/>
-                                <w:sz w:val="14"/>
-                                <w:szCs w:val="14"/>
+                                <w:sz w:val="24"/>
+                                <w:szCs w:val="24"/>
                               </w:rPr>
                               <w:t>S</w:t>
                             </w:r>
@@ -2778,8 +2765,8 @@
                               <w:rPr>
                                 <w:rFonts w:ascii="Times New Roman" w:eastAsia="Times New Roman" w:hAnsi="Times New Roman" w:cs="Times New Roman"/>
                                 <w:color w:val="4B4B4B"/>
-                                <w:sz w:val="14"/>
-                                <w:szCs w:val="14"/>
+                                <w:sz w:val="24"/>
+                                <w:szCs w:val="24"/>
                               </w:rPr>
                               <w:t>u</w:t>
                             </w:r>
@@ -2788,8 +2775,8 @@
                                 <w:rFonts w:ascii="Times New Roman" w:eastAsia="Times New Roman" w:hAnsi="Times New Roman" w:cs="Times New Roman"/>
                                 <w:color w:val="4B4B4B"/>
                                 <w:w w:val="92"/>
-                                <w:sz w:val="14"/>
-                                <w:szCs w:val="14"/>
+                                <w:sz w:val="24"/>
+                                <w:szCs w:val="24"/>
                               </w:rPr>
                               <w:t>i</w:t>
                             </w:r>
@@ -2797,8 +2784,8 @@
                               <w:rPr>
                                 <w:rFonts w:ascii="Times New Roman" w:eastAsia="Times New Roman" w:hAnsi="Times New Roman" w:cs="Times New Roman"/>
                                 <w:color w:val="4B4B4B"/>
-                                <w:sz w:val="14"/>
-                                <w:szCs w:val="14"/>
+                                <w:sz w:val="24"/>
+                                <w:szCs w:val="24"/>
                               </w:rPr>
                               <w:t xml:space="preserve">te </w:t>
                             </w:r>
@@ -2807,8 +2794,8 @@
                                 <w:rFonts w:ascii="Times New Roman" w:eastAsia="Times New Roman" w:hAnsi="Times New Roman" w:cs="Times New Roman"/>
                                 <w:color w:val="4B4B4B"/>
                                 <w:w w:val="109"/>
-                                <w:sz w:val="14"/>
-                                <w:szCs w:val="14"/>
+                                <w:sz w:val="24"/>
+                                <w:szCs w:val="24"/>
                               </w:rPr>
                               <w:t>10</w:t>
                             </w:r>
@@ -2817,8 +2804,8 @@
                                 <w:rFonts w:ascii="Times New Roman" w:eastAsia="Times New Roman" w:hAnsi="Times New Roman" w:cs="Times New Roman"/>
                                 <w:color w:val="4B4B4B"/>
                                 <w:spacing w:val="-21"/>
-                                <w:sz w:val="14"/>
-                                <w:szCs w:val="14"/>
+                                <w:sz w:val="24"/>
+                                <w:szCs w:val="24"/>
                               </w:rPr>
                               <w:t xml:space="preserve"> </w:t>
                             </w:r>
@@ -2827,8 +2814,8 @@
                                 <w:rFonts w:ascii="Times New Roman" w:eastAsia="Times New Roman" w:hAnsi="Times New Roman" w:cs="Times New Roman"/>
                                 <w:color w:val="4B4B4B"/>
                                 <w:w w:val="109"/>
-                                <w:sz w:val="14"/>
-                                <w:szCs w:val="14"/>
+                                <w:sz w:val="24"/>
+                                <w:szCs w:val="24"/>
                               </w:rPr>
                               <w:t>0</w:t>
                             </w:r>
@@ -2836,8 +2823,8 @@
                               <w:rPr>
                                 <w:rFonts w:ascii="Times New Roman" w:eastAsia="Times New Roman" w:hAnsi="Times New Roman" w:cs="Times New Roman"/>
                                 <w:color w:val="4B4B4B"/>
-                                <w:sz w:val="14"/>
-                                <w:szCs w:val="14"/>
+                                <w:sz w:val="24"/>
+                                <w:szCs w:val="24"/>
                               </w:rPr>
                               <w:t>,</w:t>
                             </w:r>
@@ -2846,8 +2833,8 @@
                                 <w:rFonts w:ascii="Times New Roman" w:eastAsia="Times New Roman" w:hAnsi="Times New Roman" w:cs="Times New Roman"/>
                                 <w:color w:val="4B4B4B"/>
                                 <w:spacing w:val="30"/>
-                                <w:sz w:val="14"/>
-                                <w:szCs w:val="14"/>
+                                <w:sz w:val="24"/>
+                                <w:szCs w:val="24"/>
                               </w:rPr>
                               <w:t xml:space="preserve"> </w:t>
                             </w:r>
@@ -2856,8 +2843,8 @@
                                 <w:rFonts w:ascii="Times New Roman" w:eastAsia="Times New Roman" w:hAnsi="Times New Roman" w:cs="Times New Roman"/>
                                 <w:color w:val="4B4B4B"/>
                                 <w:w w:val="89"/>
-                                <w:sz w:val="14"/>
-                                <w:szCs w:val="14"/>
+                                <w:sz w:val="24"/>
+                                <w:szCs w:val="24"/>
                               </w:rPr>
                               <w:t>C</w:t>
                             </w:r>
@@ -2866,8 +2853,8 @@
                                 <w:rFonts w:ascii="Times New Roman" w:eastAsia="Times New Roman" w:hAnsi="Times New Roman" w:cs="Times New Roman"/>
                                 <w:color w:val="4B4B4B"/>
                                 <w:spacing w:val="-21"/>
-                                <w:sz w:val="14"/>
-                                <w:szCs w:val="14"/>
+                                <w:sz w:val="24"/>
+                                <w:szCs w:val="24"/>
                               </w:rPr>
                               <w:t xml:space="preserve"> </w:t>
                             </w:r>
@@ -2875,8 +2862,8 @@
                               <w:rPr>
                                 <w:rFonts w:ascii="Times New Roman" w:eastAsia="Times New Roman" w:hAnsi="Times New Roman" w:cs="Times New Roman"/>
                                 <w:color w:val="4B4B4B"/>
-                                <w:sz w:val="14"/>
-                                <w:szCs w:val="14"/>
+                                <w:sz w:val="24"/>
+                                <w:szCs w:val="24"/>
                               </w:rPr>
                               <w:t>a</w:t>
                             </w:r>
@@ -2885,8 +2872,8 @@
                                 <w:rFonts w:ascii="Times New Roman" w:eastAsia="Times New Roman" w:hAnsi="Times New Roman" w:cs="Times New Roman"/>
                                 <w:color w:val="4B4B4B"/>
                                 <w:spacing w:val="-10"/>
-                                <w:sz w:val="14"/>
-                                <w:szCs w:val="14"/>
+                                <w:sz w:val="24"/>
+                                <w:szCs w:val="24"/>
                               </w:rPr>
                               <w:t xml:space="preserve"> </w:t>
                             </w:r>
@@ -2894,8 +2881,8 @@
                               <w:rPr>
                                 <w:rFonts w:ascii="Times New Roman" w:eastAsia="Times New Roman" w:hAnsi="Times New Roman" w:cs="Times New Roman"/>
                                 <w:color w:val="4B4B4B"/>
-                                <w:sz w:val="14"/>
-                                <w:szCs w:val="14"/>
+                                <w:sz w:val="24"/>
+                                <w:szCs w:val="24"/>
                               </w:rPr>
                               <w:t>s</w:t>
                             </w:r>
@@ -2904,8 +2891,8 @@
                                 <w:rFonts w:ascii="Times New Roman" w:eastAsia="Times New Roman" w:hAnsi="Times New Roman" w:cs="Times New Roman"/>
                                 <w:color w:val="4B4B4B"/>
                                 <w:spacing w:val="-13"/>
-                                <w:sz w:val="14"/>
-                                <w:szCs w:val="14"/>
+                                <w:sz w:val="24"/>
+                                <w:szCs w:val="24"/>
                               </w:rPr>
                               <w:t xml:space="preserve"> </w:t>
                             </w:r>
@@ -2913,8 +2900,8 @@
                               <w:rPr>
                                 <w:rFonts w:ascii="Times New Roman" w:eastAsia="Times New Roman" w:hAnsi="Times New Roman" w:cs="Times New Roman"/>
                                 <w:color w:val="4B4B4B"/>
-                                <w:sz w:val="14"/>
-                                <w:szCs w:val="14"/>
+                                <w:sz w:val="24"/>
+                                <w:szCs w:val="24"/>
                               </w:rPr>
                               <w:t>t</w:t>
                             </w:r>
@@ -2923,8 +2910,8 @@
                                 <w:rFonts w:ascii="Times New Roman" w:eastAsia="Times New Roman" w:hAnsi="Times New Roman" w:cs="Times New Roman"/>
                                 <w:color w:val="4B4B4B"/>
                                 <w:spacing w:val="-13"/>
-                                <w:sz w:val="14"/>
-                                <w:szCs w:val="14"/>
+                                <w:sz w:val="24"/>
+                                <w:szCs w:val="24"/>
                               </w:rPr>
                               <w:t xml:space="preserve"> </w:t>
                             </w:r>
@@ -2932,8 +2919,8 @@
                               <w:rPr>
                                 <w:rFonts w:ascii="Times New Roman" w:eastAsia="Times New Roman" w:hAnsi="Times New Roman" w:cs="Times New Roman"/>
                                 <w:color w:val="4B4B4B"/>
-                                <w:sz w:val="14"/>
-                                <w:szCs w:val="14"/>
+                                <w:sz w:val="24"/>
+                                <w:szCs w:val="24"/>
                               </w:rPr>
                               <w:t>r</w:t>
                             </w:r>
@@ -2942,8 +2929,8 @@
                                 <w:rFonts w:ascii="Times New Roman" w:eastAsia="Times New Roman" w:hAnsi="Times New Roman" w:cs="Times New Roman"/>
                                 <w:color w:val="4B4B4B"/>
                                 <w:spacing w:val="-13"/>
-                                <w:sz w:val="14"/>
-                                <w:szCs w:val="14"/>
+                                <w:sz w:val="24"/>
+                                <w:szCs w:val="24"/>
                               </w:rPr>
                               <w:t xml:space="preserve"> </w:t>
                             </w:r>
@@ -2951,8 +2938,8 @@
                               <w:rPr>
                                 <w:rFonts w:ascii="Times New Roman" w:eastAsia="Times New Roman" w:hAnsi="Times New Roman" w:cs="Times New Roman"/>
                                 <w:color w:val="4B4B4B"/>
-                                <w:sz w:val="14"/>
-                                <w:szCs w:val="14"/>
+                                <w:sz w:val="24"/>
+                                <w:szCs w:val="24"/>
                               </w:rPr>
                               <w:t>o</w:t>
                             </w:r>
@@ -2961,8 +2948,8 @@
                                 <w:rFonts w:ascii="Times New Roman" w:eastAsia="Times New Roman" w:hAnsi="Times New Roman" w:cs="Times New Roman"/>
                                 <w:color w:val="4B4B4B"/>
                                 <w:spacing w:val="5"/>
-                                <w:sz w:val="14"/>
-                                <w:szCs w:val="14"/>
+                                <w:sz w:val="24"/>
+                                <w:szCs w:val="24"/>
                               </w:rPr>
                               <w:t xml:space="preserve"> </w:t>
                             </w:r>
@@ -2971,8 +2958,8 @@
                                 <w:rFonts w:ascii="Times New Roman" w:eastAsia="Times New Roman" w:hAnsi="Times New Roman" w:cs="Times New Roman"/>
                                 <w:color w:val="4B4B4B"/>
                                 <w:w w:val="77"/>
-                                <w:sz w:val="14"/>
-                                <w:szCs w:val="14"/>
+                                <w:sz w:val="24"/>
+                                <w:szCs w:val="24"/>
                               </w:rPr>
                               <w:t>V</w:t>
                             </w:r>
@@ -2980,8 +2967,8 @@
                               <w:rPr>
                                 <w:rFonts w:ascii="Times New Roman" w:eastAsia="Times New Roman" w:hAnsi="Times New Roman" w:cs="Times New Roman"/>
                                 <w:color w:val="4B4B4B"/>
-                                <w:sz w:val="14"/>
-                                <w:szCs w:val="14"/>
+                                <w:sz w:val="24"/>
+                                <w:szCs w:val="24"/>
                               </w:rPr>
                               <w:t>a</w:t>
                             </w:r>
@@ -2990,8 +2977,8 @@
                                 <w:rFonts w:ascii="Times New Roman" w:eastAsia="Times New Roman" w:hAnsi="Times New Roman" w:cs="Times New Roman"/>
                                 <w:color w:val="4B4B4B"/>
                                 <w:w w:val="92"/>
-                                <w:sz w:val="14"/>
-                                <w:szCs w:val="14"/>
+                                <w:sz w:val="24"/>
+                                <w:szCs w:val="24"/>
                               </w:rPr>
                               <w:t>ll</w:t>
                             </w:r>
@@ -2999,8 +2986,8 @@
                               <w:rPr>
                                 <w:rFonts w:ascii="Times New Roman" w:eastAsia="Times New Roman" w:hAnsi="Times New Roman" w:cs="Times New Roman"/>
                                 <w:color w:val="4B4B4B"/>
-                                <w:sz w:val="14"/>
-                                <w:szCs w:val="14"/>
+                                <w:sz w:val="24"/>
+                                <w:szCs w:val="24"/>
                               </w:rPr>
                               <w:t>e</w:t>
                             </w:r>
@@ -3009,8 +2996,8 @@
                                 <w:rFonts w:ascii="Times New Roman" w:eastAsia="Times New Roman" w:hAnsi="Times New Roman" w:cs="Times New Roman"/>
                                 <w:color w:val="4B4B4B"/>
                                 <w:w w:val="96"/>
-                                <w:sz w:val="14"/>
-                                <w:szCs w:val="14"/>
+                                <w:sz w:val="24"/>
+                                <w:szCs w:val="24"/>
                               </w:rPr>
                               <w:t>y</w:t>
                             </w:r>
@@ -3018,8 +3005,8 @@
                               <w:rPr>
                                 <w:rFonts w:ascii="Times New Roman" w:eastAsia="Times New Roman" w:hAnsi="Times New Roman" w:cs="Times New Roman"/>
                                 <w:color w:val="4B4B4B"/>
-                                <w:sz w:val="14"/>
-                                <w:szCs w:val="14"/>
+                                <w:sz w:val="24"/>
+                                <w:szCs w:val="24"/>
                               </w:rPr>
                               <w:t>,</w:t>
                             </w:r>
@@ -3028,8 +3015,8 @@
                                 <w:rFonts w:ascii="Times New Roman" w:eastAsia="Times New Roman" w:hAnsi="Times New Roman" w:cs="Times New Roman"/>
                                 <w:color w:val="4B4B4B"/>
                                 <w:spacing w:val="30"/>
-                                <w:sz w:val="14"/>
-                                <w:szCs w:val="14"/>
+                                <w:sz w:val="24"/>
+                                <w:szCs w:val="24"/>
                               </w:rPr>
                               <w:t xml:space="preserve"> </w:t>
                             </w:r>
@@ -3038,8 +3025,8 @@
                                 <w:rFonts w:ascii="Times New Roman" w:eastAsia="Times New Roman" w:hAnsi="Times New Roman" w:cs="Times New Roman"/>
                                 <w:color w:val="4B4B4B"/>
                                 <w:w w:val="89"/>
-                                <w:sz w:val="14"/>
-                                <w:szCs w:val="14"/>
+                                <w:sz w:val="24"/>
+                                <w:szCs w:val="24"/>
                               </w:rPr>
                               <w:t>C</w:t>
                             </w:r>
@@ -3048,8 +3035,8 @@
                                 <w:rFonts w:ascii="Times New Roman" w:eastAsia="Times New Roman" w:hAnsi="Times New Roman" w:cs="Times New Roman"/>
                                 <w:color w:val="4B4B4B"/>
                                 <w:w w:val="83"/>
-                                <w:sz w:val="14"/>
-                                <w:szCs w:val="14"/>
+                                <w:sz w:val="24"/>
+                                <w:szCs w:val="24"/>
                               </w:rPr>
                               <w:t xml:space="preserve">A </w:t>
                             </w:r>
@@ -3059,8 +3046,8 @@
                                 <w:color w:val="4B4B4B"/>
                                 <w:spacing w:val="7"/>
                                 <w:w w:val="83"/>
-                                <w:sz w:val="14"/>
-                                <w:szCs w:val="14"/>
+                                <w:sz w:val="24"/>
+                                <w:szCs w:val="24"/>
                               </w:rPr>
                               <w:t xml:space="preserve"> </w:t>
                             </w:r>
@@ -3069,18 +3056,28 @@
                                 <w:rFonts w:ascii="Times New Roman" w:eastAsia="Times New Roman" w:hAnsi="Times New Roman" w:cs="Times New Roman"/>
                                 <w:color w:val="4B4B4B"/>
                                 <w:w w:val="109"/>
-                                <w:sz w:val="14"/>
-                                <w:szCs w:val="14"/>
-                              </w:rPr>
-                              <w:t xml:space="preserve">94588 </w:t>
+                                <w:sz w:val="24"/>
+                                <w:szCs w:val="24"/>
+                              </w:rPr>
+                              <w:t>94546</w:t>
                             </w:r>
                             <w:r>
                               <w:rPr>
                                 <w:rFonts w:ascii="Times New Roman" w:eastAsia="Times New Roman" w:hAnsi="Times New Roman" w:cs="Times New Roman"/>
                                 <w:color w:val="4B4B4B"/>
                                 <w:w w:val="109"/>
-                                <w:sz w:val="14"/>
-                                <w:szCs w:val="14"/>
+                                <w:sz w:val="24"/>
+                                <w:szCs w:val="24"/>
+                              </w:rPr>
+                              <w:t xml:space="preserve"> </w:t>
+                            </w:r>
+                            <w:r>
+                              <w:rPr>
+                                <w:rFonts w:ascii="Times New Roman" w:eastAsia="Times New Roman" w:hAnsi="Times New Roman" w:cs="Times New Roman"/>
+                                <w:color w:val="4B4B4B"/>
+                                <w:w w:val="109"/>
+                                <w:sz w:val="24"/>
+                                <w:szCs w:val="24"/>
                               </w:rPr>
                               <w:t xml:space="preserve">           </w:t>
                             </w:r>
@@ -3089,8 +3086,8 @@
                                 <w:rFonts w:ascii="Times New Roman" w:eastAsia="Times New Roman" w:hAnsi="Times New Roman" w:cs="Times New Roman"/>
                                 <w:color w:val="4B4B4B"/>
                                 <w:w w:val="89"/>
-                                <w:sz w:val="14"/>
-                                <w:szCs w:val="14"/>
+                                <w:sz w:val="24"/>
+                                <w:szCs w:val="24"/>
                               </w:rPr>
                               <w:t>(</w:t>
                             </w:r>
@@ -3099,8 +3096,8 @@
                                 <w:rFonts w:ascii="Times New Roman" w:eastAsia="Times New Roman" w:hAnsi="Times New Roman" w:cs="Times New Roman"/>
                                 <w:color w:val="4B4B4B"/>
                                 <w:w w:val="102"/>
-                                <w:sz w:val="14"/>
-                                <w:szCs w:val="14"/>
+                                <w:sz w:val="24"/>
+                                <w:szCs w:val="24"/>
                               </w:rPr>
                               <w:t>Mobile</w:t>
                             </w:r>
@@ -3108,8 +3105,8 @@
                               <w:rPr>
                                 <w:rFonts w:ascii="Times New Roman" w:eastAsia="Times New Roman" w:hAnsi="Times New Roman" w:cs="Times New Roman"/>
                                 <w:color w:val="4B4B4B"/>
-                                <w:sz w:val="14"/>
-                                <w:szCs w:val="14"/>
+                                <w:sz w:val="24"/>
+                                <w:szCs w:val="24"/>
                               </w:rPr>
                               <w:t>)</w:t>
                             </w:r>
@@ -3118,8 +3115,8 @@
                                 <w:rFonts w:ascii="Times New Roman" w:eastAsia="Times New Roman" w:hAnsi="Times New Roman" w:cs="Times New Roman"/>
                                 <w:color w:val="4B4B4B"/>
                                 <w:spacing w:val="25"/>
-                                <w:sz w:val="14"/>
-                                <w:szCs w:val="14"/>
+                                <w:sz w:val="24"/>
+                                <w:szCs w:val="24"/>
                               </w:rPr>
                               <w:t xml:space="preserve"> </w:t>
                             </w:r>
@@ -3128,8 +3125,8 @@
                                 <w:rFonts w:ascii="Times New Roman" w:eastAsia="Times New Roman" w:hAnsi="Times New Roman" w:cs="Times New Roman"/>
                                 <w:color w:val="4B4B4B"/>
                                 <w:w w:val="109"/>
-                                <w:sz w:val="14"/>
-                                <w:szCs w:val="14"/>
+                                <w:sz w:val="24"/>
+                                <w:szCs w:val="24"/>
                               </w:rPr>
                               <w:t>510</w:t>
                             </w:r>
@@ -3138,8 +3135,8 @@
                                 <w:rFonts w:ascii="Times New Roman" w:eastAsia="Times New Roman" w:hAnsi="Times New Roman" w:cs="Times New Roman"/>
                                 <w:color w:val="4B4B4B"/>
                                 <w:w w:val="106"/>
-                                <w:sz w:val="14"/>
-                                <w:szCs w:val="14"/>
+                                <w:sz w:val="24"/>
+                                <w:szCs w:val="24"/>
                               </w:rPr>
                               <w:t>.</w:t>
                             </w:r>
@@ -3148,8 +3145,8 @@
                                 <w:rFonts w:ascii="Times New Roman" w:eastAsia="Times New Roman" w:hAnsi="Times New Roman" w:cs="Times New Roman"/>
                                 <w:color w:val="4B4B4B"/>
                                 <w:w w:val="109"/>
-                                <w:sz w:val="14"/>
-                                <w:szCs w:val="14"/>
+                                <w:sz w:val="24"/>
+                                <w:szCs w:val="24"/>
                               </w:rPr>
                               <w:t>754</w:t>
                             </w:r>
@@ -3158,8 +3155,8 @@
                                 <w:rFonts w:ascii="Times New Roman" w:eastAsia="Times New Roman" w:hAnsi="Times New Roman" w:cs="Times New Roman"/>
                                 <w:color w:val="4B4B4B"/>
                                 <w:w w:val="106"/>
-                                <w:sz w:val="14"/>
-                                <w:szCs w:val="14"/>
+                                <w:sz w:val="24"/>
+                                <w:szCs w:val="24"/>
                               </w:rPr>
                               <w:t>.</w:t>
                             </w:r>
@@ -3168,8 +3165,8 @@
                                 <w:rFonts w:ascii="Times New Roman" w:eastAsia="Times New Roman" w:hAnsi="Times New Roman" w:cs="Times New Roman"/>
                                 <w:color w:val="4B4B4B"/>
                                 <w:w w:val="109"/>
-                                <w:sz w:val="14"/>
-                                <w:szCs w:val="14"/>
+                                <w:sz w:val="24"/>
+                                <w:szCs w:val="24"/>
                               </w:rPr>
                               <w:t>814</w:t>
                             </w:r>
@@ -3177,8 +3174,8 @@
                               <w:rPr>
                                 <w:rFonts w:ascii="Times New Roman" w:eastAsia="Times New Roman" w:hAnsi="Times New Roman" w:cs="Times New Roman"/>
                                 <w:color w:val="4B4B4B"/>
-                                <w:sz w:val="14"/>
-                                <w:szCs w:val="14"/>
+                                <w:sz w:val="24"/>
+                                <w:szCs w:val="24"/>
                               </w:rPr>
                               <w:t>5</w:t>
                             </w:r>
@@ -3187,8 +3184,8 @@
                                 <w:rFonts w:ascii="Times New Roman" w:eastAsia="Times New Roman" w:hAnsi="Times New Roman" w:cs="Times New Roman"/>
                                 <w:color w:val="4B4B4B"/>
                                 <w:spacing w:val="1"/>
-                                <w:sz w:val="14"/>
-                                <w:szCs w:val="14"/>
+                                <w:sz w:val="24"/>
+                                <w:szCs w:val="24"/>
                               </w:rPr>
                               <w:t xml:space="preserve"> </w:t>
                             </w:r>
@@ -3197,8 +3194,8 @@
                                 <w:rFonts w:ascii="Times New Roman" w:eastAsia="Times New Roman" w:hAnsi="Times New Roman" w:cs="Times New Roman"/>
                                 <w:color w:val="4B4B4B"/>
                                 <w:w w:val="89"/>
-                                <w:sz w:val="14"/>
-                                <w:szCs w:val="14"/>
+                                <w:sz w:val="24"/>
+                                <w:szCs w:val="24"/>
                               </w:rPr>
                               <w:t>(</w:t>
                             </w:r>
@@ -3207,8 +3204,8 @@
                                 <w:rFonts w:ascii="Times New Roman" w:eastAsia="Times New Roman" w:hAnsi="Times New Roman" w:cs="Times New Roman"/>
                                 <w:color w:val="4B4B4B"/>
                                 <w:w w:val="103"/>
-                                <w:sz w:val="14"/>
-                                <w:szCs w:val="14"/>
+                                <w:sz w:val="24"/>
+                                <w:szCs w:val="24"/>
                               </w:rPr>
                               <w:t>work</w:t>
                             </w:r>
@@ -3216,8 +3213,8 @@
                               <w:rPr>
                                 <w:rFonts w:ascii="Times New Roman" w:eastAsia="Times New Roman" w:hAnsi="Times New Roman" w:cs="Times New Roman"/>
                                 <w:color w:val="4B4B4B"/>
-                                <w:sz w:val="14"/>
-                                <w:szCs w:val="14"/>
+                                <w:sz w:val="24"/>
+                                <w:szCs w:val="24"/>
                               </w:rPr>
                               <w:t>)</w:t>
                             </w:r>
@@ -3226,8 +3223,8 @@
                                 <w:rFonts w:ascii="Times New Roman" w:eastAsia="Times New Roman" w:hAnsi="Times New Roman" w:cs="Times New Roman"/>
                                 <w:color w:val="4B4B4B"/>
                                 <w:spacing w:val="25"/>
-                                <w:sz w:val="14"/>
-                                <w:szCs w:val="14"/>
+                                <w:sz w:val="24"/>
+                                <w:szCs w:val="24"/>
                               </w:rPr>
                               <w:t xml:space="preserve"> </w:t>
                             </w:r>
@@ -3236,18 +3233,28 @@
                                 <w:rFonts w:ascii="Times New Roman" w:eastAsia="Times New Roman" w:hAnsi="Times New Roman" w:cs="Times New Roman"/>
                                 <w:color w:val="4B4B4B"/>
                                 <w:w w:val="109"/>
-                                <w:sz w:val="14"/>
-                                <w:szCs w:val="14"/>
-                              </w:rPr>
-                              <w:t>510</w:t>
+                                <w:sz w:val="24"/>
+                                <w:szCs w:val="24"/>
+                              </w:rPr>
+                              <w:t>510.</w:t>
                             </w:r>
                             <w:r>
                               <w:rPr>
                                 <w:rFonts w:ascii="Times New Roman" w:eastAsia="Times New Roman" w:hAnsi="Times New Roman" w:cs="Times New Roman"/>
                                 <w:color w:val="4B4B4B"/>
                                 <w:w w:val="109"/>
-                                <w:sz w:val="14"/>
-                                <w:szCs w:val="14"/>
+                                <w:sz w:val="24"/>
+                                <w:szCs w:val="24"/>
+                              </w:rPr>
+                              <w:t>583</w:t>
+                            </w:r>
+                            <w:r>
+                              <w:rPr>
+                                <w:rFonts w:ascii="Times New Roman" w:eastAsia="Times New Roman" w:hAnsi="Times New Roman" w:cs="Times New Roman"/>
+                                <w:color w:val="4B4B4B"/>
+                                <w:w w:val="109"/>
+                                <w:sz w:val="24"/>
+                                <w:szCs w:val="24"/>
                               </w:rPr>
                               <w:t>.</w:t>
                             </w:r>
@@ -3256,58 +3263,18 @@
                                 <w:rFonts w:ascii="Times New Roman" w:eastAsia="Times New Roman" w:hAnsi="Times New Roman" w:cs="Times New Roman"/>
                                 <w:color w:val="4B4B4B"/>
                                 <w:w w:val="109"/>
-                                <w:sz w:val="14"/>
-                                <w:szCs w:val="14"/>
-                              </w:rPr>
-                              <w:t>7</w:t>
+                                <w:sz w:val="24"/>
+                                <w:szCs w:val="24"/>
+                              </w:rPr>
+                              <w:t>5400</w:t>
                             </w:r>
                             <w:r>
                               <w:rPr>
                                 <w:rFonts w:ascii="Times New Roman" w:eastAsia="Times New Roman" w:hAnsi="Times New Roman" w:cs="Times New Roman"/>
                                 <w:color w:val="4B4B4B"/>
                                 <w:w w:val="109"/>
-                                <w:sz w:val="14"/>
-                                <w:szCs w:val="14"/>
-                              </w:rPr>
-                              <w:t>583</w:t>
-                            </w:r>
-                            <w:r>
-                              <w:rPr>
-                                <w:rFonts w:ascii="Times New Roman" w:eastAsia="Times New Roman" w:hAnsi="Times New Roman" w:cs="Times New Roman"/>
-                                <w:color w:val="4B4B4B"/>
-                                <w:w w:val="109"/>
-                                <w:sz w:val="14"/>
-                                <w:szCs w:val="14"/>
-                              </w:rPr>
-                              <w:t>.</w:t>
-                            </w:r>
-                            <w:r>
-                              <w:rPr>
-                                <w:rFonts w:ascii="Times New Roman" w:eastAsia="Times New Roman" w:hAnsi="Times New Roman" w:cs="Times New Roman"/>
-                                <w:color w:val="4B4B4B"/>
-                                <w:w w:val="109"/>
-                                <w:sz w:val="14"/>
-                                <w:szCs w:val="14"/>
-                              </w:rPr>
-                              <w:t>8</w:t>
-                            </w:r>
-                            <w:r>
-                              <w:rPr>
-                                <w:rFonts w:ascii="Times New Roman" w:eastAsia="Times New Roman" w:hAnsi="Times New Roman" w:cs="Times New Roman"/>
-                                <w:color w:val="4B4B4B"/>
-                                <w:w w:val="109"/>
-                                <w:sz w:val="14"/>
-                                <w:szCs w:val="14"/>
-                              </w:rPr>
-                              <w:t>540</w:t>
-                            </w:r>
-                            <w:r>
-                              <w:rPr>
-                                <w:rFonts w:ascii="Times New Roman" w:eastAsia="Times New Roman" w:hAnsi="Times New Roman" w:cs="Times New Roman"/>
-                                <w:color w:val="4B4B4B"/>
-                                <w:w w:val="109"/>
-                                <w:sz w:val="14"/>
-                                <w:szCs w:val="14"/>
+                                <w:sz w:val="24"/>
+                                <w:szCs w:val="24"/>
                               </w:rPr>
                               <w:t xml:space="preserve"> x5450</w:t>
                             </w:r>
@@ -3316,8 +3283,8 @@
                                 <w:rStyle w:val="apple-converted-space"/>
                                 <w:rFonts w:ascii="Helvetica" w:hAnsi="Helvetica" w:cs="Helvetica"/>
                                 <w:color w:val="1E3948"/>
-                                <w:sz w:val="20"/>
-                                <w:szCs w:val="20"/>
+                                <w:sz w:val="24"/>
+                                <w:szCs w:val="24"/>
                                 <w:shd w:val="clear" w:color="auto" w:fill="FFFFFF"/>
                               </w:rPr>
                               <w:t> </w:t>
@@ -3333,8 +3300,8 @@
                                 <w:bCs/>
                                 <w:color w:val="ABABAB"/>
                                 <w:w w:val="129"/>
-                                <w:sz w:val="14"/>
-                                <w:szCs w:val="14"/>
+                                <w:sz w:val="24"/>
+                                <w:szCs w:val="24"/>
                               </w:rPr>
                             </w:pPr>
                             <w:r>
@@ -3344,8 +3311,8 @@
                                 <w:bCs/>
                                 <w:color w:val="404040" w:themeColor="text1" w:themeTint="BF"/>
                                 <w:w w:val="83"/>
-                                <w:sz w:val="14"/>
-                                <w:szCs w:val="14"/>
+                                <w:sz w:val="24"/>
+                                <w:szCs w:val="24"/>
                               </w:rPr>
                               <w:t>E</w:t>
                             </w:r>
@@ -3355,8 +3322,8 @@
                                 <w:b/>
                                 <w:bCs/>
                                 <w:color w:val="404040" w:themeColor="text1" w:themeTint="BF"/>
-                                <w:sz w:val="14"/>
-                                <w:szCs w:val="14"/>
+                                <w:sz w:val="24"/>
+                                <w:szCs w:val="24"/>
                               </w:rPr>
                               <w:t>ma</w:t>
                             </w:r>
@@ -3367,8 +3334,8 @@
                                 <w:bCs/>
                                 <w:color w:val="404040" w:themeColor="text1" w:themeTint="BF"/>
                                 <w:w w:val="109"/>
-                                <w:sz w:val="14"/>
-                                <w:szCs w:val="14"/>
+                                <w:sz w:val="24"/>
+                                <w:szCs w:val="24"/>
                               </w:rPr>
                               <w:t>i</w:t>
                             </w:r>
@@ -3378,8 +3345,8 @@
                                 <w:b/>
                                 <w:bCs/>
                                 <w:color w:val="404040" w:themeColor="text1" w:themeTint="BF"/>
-                                <w:sz w:val="14"/>
-                                <w:szCs w:val="14"/>
+                                <w:sz w:val="24"/>
+                                <w:szCs w:val="24"/>
                               </w:rPr>
                               <w:t>l</w:t>
                             </w:r>
@@ -3390,8 +3357,8 @@
                                 <w:bCs/>
                                 <w:color w:val="404040" w:themeColor="text1" w:themeTint="BF"/>
                                 <w:spacing w:val="33"/>
-                                <w:sz w:val="14"/>
-                                <w:szCs w:val="14"/>
+                                <w:sz w:val="24"/>
+                                <w:szCs w:val="24"/>
                               </w:rPr>
                               <w:t xml:space="preserve"> </w:t>
                             </w:r>
@@ -3402,8 +3369,8 @@
                                 <w:bCs/>
                                 <w:color w:val="404040" w:themeColor="text1" w:themeTint="BF"/>
                                 <w:w w:val="95"/>
-                                <w:sz w:val="14"/>
-                                <w:szCs w:val="14"/>
+                                <w:sz w:val="24"/>
+                                <w:szCs w:val="24"/>
                               </w:rPr>
                               <w:t>M</w:t>
                             </w:r>
@@ -3414,8 +3381,8 @@
                                 <w:bCs/>
                                 <w:color w:val="404040" w:themeColor="text1" w:themeTint="BF"/>
                                 <w:w w:val="129"/>
-                                <w:sz w:val="14"/>
-                                <w:szCs w:val="14"/>
+                                <w:sz w:val="24"/>
+                                <w:szCs w:val="24"/>
                               </w:rPr>
                               <w:t>e:</w:t>
                             </w:r>
@@ -3426,12 +3393,12 @@
                                 <w:bCs/>
                                 <w:color w:val="ABABAB"/>
                                 <w:w w:val="129"/>
-                                <w:sz w:val="14"/>
-                                <w:szCs w:val="14"/>
+                                <w:sz w:val="24"/>
+                                <w:szCs w:val="24"/>
                               </w:rPr>
                               <w:t xml:space="preserve"> </w:t>
                             </w:r>
-                            <w:hyperlink r:id="rId19" w:history="1">
+                            <w:hyperlink r:id="rId20" w:history="1">
                               <w:r>
                                 <w:rPr>
                                   <w:rStyle w:val="Hyperlink"/>
@@ -3439,8 +3406,8 @@
                                   <w:b/>
                                   <w:bCs/>
                                   <w:w w:val="129"/>
-                                  <w:sz w:val="14"/>
-                                  <w:szCs w:val="14"/>
+                                  <w:sz w:val="24"/>
+                                  <w:szCs w:val="24"/>
                                 </w:rPr>
                                 <w:t>PatriciaWoods@cbnorcal.com</w:t>
                               </w:r>
@@ -3456,11 +3423,11 @@
                                 <w:bCs/>
                                 <w:color w:val="ABABAB"/>
                                 <w:w w:val="129"/>
-                                <w:sz w:val="14"/>
-                                <w:szCs w:val="14"/>
+                                <w:sz w:val="24"/>
+                                <w:szCs w:val="24"/>
                               </w:rPr>
                             </w:pPr>
-                            <w:hyperlink r:id="rId20">
+                            <w:hyperlink r:id="rId21">
                               <w:r>
                                 <w:rPr>
                                   <w:rFonts w:ascii="Times New Roman" w:eastAsia="Times New Roman" w:hAnsi="Times New Roman" w:cs="Times New Roman"/>
@@ -3468,8 +3435,8 @@
                                   <w:bCs/>
                                   <w:color w:val="404040" w:themeColor="text1" w:themeTint="BF"/>
                                   <w:w w:val="83"/>
-                                  <w:sz w:val="14"/>
-                                  <w:szCs w:val="14"/>
+                                  <w:sz w:val="24"/>
+                                  <w:szCs w:val="24"/>
                                 </w:rPr>
                                 <w:t>V</w:t>
                               </w:r>
@@ -3480,8 +3447,8 @@
                                   <w:bCs/>
                                   <w:color w:val="404040" w:themeColor="text1" w:themeTint="BF"/>
                                   <w:w w:val="109"/>
-                                  <w:sz w:val="14"/>
-                                  <w:szCs w:val="14"/>
+                                  <w:sz w:val="24"/>
+                                  <w:szCs w:val="24"/>
                                 </w:rPr>
                                 <w:t>i</w:t>
                               </w:r>
@@ -3491,8 +3458,8 @@
                                   <w:b/>
                                   <w:bCs/>
                                   <w:color w:val="404040" w:themeColor="text1" w:themeTint="BF"/>
-                                  <w:sz w:val="14"/>
-                                  <w:szCs w:val="14"/>
+                                  <w:sz w:val="24"/>
+                                  <w:szCs w:val="24"/>
                                 </w:rPr>
                                 <w:t>s</w:t>
                               </w:r>
@@ -3503,8 +3470,8 @@
                                   <w:bCs/>
                                   <w:color w:val="404040" w:themeColor="text1" w:themeTint="BF"/>
                                   <w:w w:val="109"/>
-                                  <w:sz w:val="14"/>
-                                  <w:szCs w:val="14"/>
+                                  <w:sz w:val="24"/>
+                                  <w:szCs w:val="24"/>
                                 </w:rPr>
                                 <w:t>i</w:t>
                               </w:r>
@@ -3514,8 +3481,8 @@
                                   <w:b/>
                                   <w:bCs/>
                                   <w:color w:val="404040" w:themeColor="text1" w:themeTint="BF"/>
-                                  <w:sz w:val="14"/>
-                                  <w:szCs w:val="14"/>
+                                  <w:sz w:val="24"/>
+                                  <w:szCs w:val="24"/>
                                 </w:rPr>
                                 <w:t>t</w:t>
                               </w:r>
@@ -3526,8 +3493,8 @@
                                   <w:bCs/>
                                   <w:color w:val="404040" w:themeColor="text1" w:themeTint="BF"/>
                                   <w:spacing w:val="6"/>
-                                  <w:sz w:val="14"/>
-                                  <w:szCs w:val="14"/>
+                                  <w:sz w:val="24"/>
+                                  <w:szCs w:val="24"/>
                                 </w:rPr>
                                 <w:t xml:space="preserve"> </w:t>
                               </w:r>
@@ -3538,8 +3505,8 @@
                                   <w:bCs/>
                                   <w:color w:val="404040" w:themeColor="text1" w:themeTint="BF"/>
                                   <w:w w:val="95"/>
-                                  <w:sz w:val="14"/>
-                                  <w:szCs w:val="14"/>
+                                  <w:sz w:val="24"/>
+                                  <w:szCs w:val="24"/>
                                 </w:rPr>
                                 <w:t>M</w:t>
                               </w:r>
@@ -3549,8 +3516,8 @@
                                   <w:b/>
                                   <w:bCs/>
                                   <w:color w:val="404040" w:themeColor="text1" w:themeTint="BF"/>
-                                  <w:sz w:val="14"/>
-                                  <w:szCs w:val="14"/>
+                                  <w:sz w:val="24"/>
+                                  <w:szCs w:val="24"/>
                                 </w:rPr>
                                 <w:t>y</w:t>
                               </w:r>
@@ -3561,8 +3528,8 @@
                                   <w:bCs/>
                                   <w:color w:val="404040" w:themeColor="text1" w:themeTint="BF"/>
                                   <w:spacing w:val="34"/>
-                                  <w:sz w:val="14"/>
-                                  <w:szCs w:val="14"/>
+                                  <w:sz w:val="24"/>
+                                  <w:szCs w:val="24"/>
                                 </w:rPr>
                                 <w:t xml:space="preserve"> </w:t>
                               </w:r>
@@ -3573,8 +3540,8 @@
                                   <w:bCs/>
                                   <w:color w:val="404040" w:themeColor="text1" w:themeTint="BF"/>
                                   <w:w w:val="91"/>
-                                  <w:sz w:val="14"/>
-                                  <w:szCs w:val="14"/>
+                                  <w:sz w:val="24"/>
+                                  <w:szCs w:val="24"/>
                                 </w:rPr>
                                 <w:t>W</w:t>
                               </w:r>
@@ -3585,8 +3552,8 @@
                                   <w:bCs/>
                                   <w:color w:val="404040" w:themeColor="text1" w:themeTint="BF"/>
                                   <w:w w:val="129"/>
-                                  <w:sz w:val="14"/>
-                                  <w:szCs w:val="14"/>
+                                  <w:sz w:val="24"/>
+                                  <w:szCs w:val="24"/>
                                 </w:rPr>
                                 <w:t>e</w:t>
                               </w:r>
@@ -3597,8 +3564,8 @@
                                   <w:bCs/>
                                   <w:color w:val="404040" w:themeColor="text1" w:themeTint="BF"/>
                                   <w:w w:val="108"/>
-                                  <w:sz w:val="14"/>
-                                  <w:szCs w:val="14"/>
+                                  <w:sz w:val="24"/>
+                                  <w:szCs w:val="24"/>
                                 </w:rPr>
                                 <w:t>b</w:t>
                               </w:r>
@@ -3608,8 +3575,8 @@
                                   <w:b/>
                                   <w:bCs/>
                                   <w:color w:val="404040" w:themeColor="text1" w:themeTint="BF"/>
-                                  <w:sz w:val="14"/>
-                                  <w:szCs w:val="14"/>
+                                  <w:sz w:val="24"/>
+                                  <w:szCs w:val="24"/>
                                 </w:rPr>
                                 <w:t>s</w:t>
                               </w:r>
@@ -3620,8 +3587,8 @@
                                   <w:bCs/>
                                   <w:color w:val="404040" w:themeColor="text1" w:themeTint="BF"/>
                                   <w:w w:val="109"/>
-                                  <w:sz w:val="14"/>
-                                  <w:szCs w:val="14"/>
+                                  <w:sz w:val="24"/>
+                                  <w:szCs w:val="24"/>
                                 </w:rPr>
                                 <w:t>i</w:t>
                               </w:r>
@@ -3631,8 +3598,8 @@
                                   <w:b/>
                                   <w:bCs/>
                                   <w:color w:val="404040" w:themeColor="text1" w:themeTint="BF"/>
-                                  <w:sz w:val="14"/>
-                                  <w:szCs w:val="14"/>
+                                  <w:sz w:val="24"/>
+                                  <w:szCs w:val="24"/>
                                 </w:rPr>
                                 <w:t>t</w:t>
                               </w:r>
@@ -3643,8 +3610,8 @@
                                   <w:bCs/>
                                   <w:color w:val="404040" w:themeColor="text1" w:themeTint="BF"/>
                                   <w:w w:val="129"/>
-                                  <w:sz w:val="14"/>
-                                  <w:szCs w:val="14"/>
+                                  <w:sz w:val="24"/>
+                                  <w:szCs w:val="24"/>
                                 </w:rPr>
                                 <w:t>e</w:t>
                               </w:r>
@@ -3656,12 +3623,12 @@
                                 <w:bCs/>
                                 <w:color w:val="404040" w:themeColor="text1" w:themeTint="BF"/>
                                 <w:w w:val="129"/>
-                                <w:sz w:val="14"/>
-                                <w:szCs w:val="14"/>
+                                <w:sz w:val="24"/>
+                                <w:szCs w:val="24"/>
                               </w:rPr>
                               <w:t xml:space="preserve">: </w:t>
                             </w:r>
-                            <w:hyperlink r:id="rId21" w:history="1">
+                            <w:hyperlink r:id="rId22" w:history="1">
                               <w:r>
                                 <w:rPr>
                                   <w:rStyle w:val="Hyperlink"/>
@@ -3669,8 +3636,8 @@
                                   <w:b/>
                                   <w:bCs/>
                                   <w:w w:val="129"/>
-                                  <w:sz w:val="14"/>
-                                  <w:szCs w:val="14"/>
+                                  <w:sz w:val="24"/>
+                                  <w:szCs w:val="24"/>
                                 </w:rPr>
                                 <w:t>www.BayEastRealtor.com</w:t>
                               </w:r>
@@ -3746,7 +3713,11 @@
           </mc:Choice>
           <mc:Fallback>
             <w:pict>
-              <v:shape w14:anchorId="524BB8FA" id="Text Box 35" o:spid="_x0000_s1036" type="#_x0000_t202" style="position:absolute;margin-left:186.55pt;margin-top:225.85pt;width:315.65pt;height:79.2pt;z-index:-251657216;visibility:visible;mso-wrap-style:square;mso-width-percent:0;mso-height-percent:0;mso-wrap-distance-left:9pt;mso-wrap-distance-top:0;mso-wrap-distance-right:9pt;mso-wrap-distance-bottom:0;mso-position-horizontal:absolute;mso-position-horizontal-relative:page;mso-position-vertical:absolute;mso-position-vertical-relative:page;mso-width-percent:0;mso-height-percent:0;mso-width-relative:page;mso-height-relative:page;v-text-anchor:top" o:gfxdata="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" filled="f" stroked="f">
+              <v:shapetype w14:anchorId="524BB8FA" id="_x0000_t202" coordsize="21600,21600" o:spt="202" path="m,l,21600r21600,l21600,xe">
+                <v:stroke joinstyle="miter"/>
+                <v:path gradientshapeok="t" o:connecttype="rect"/>
+              </v:shapetype>
+              <v:shape id="Text Box 35" o:spid="_x0000_s1036" type="#_x0000_t202" style="position:absolute;margin-left:186.55pt;margin-top:225.85pt;width:315.65pt;height:79.2pt;z-index:-251657216;visibility:visible;mso-wrap-style:square;mso-width-percent:0;mso-height-percent:0;mso-wrap-distance-left:9pt;mso-wrap-distance-top:0;mso-wrap-distance-right:9pt;mso-wrap-distance-bottom:0;mso-position-horizontal:absolute;mso-position-horizontal-relative:page;mso-position-vertical:absolute;mso-position-vertical-relative:page;mso-width-percent:0;mso-height-percent:0;mso-width-relative:page;mso-height-relative:page;v-text-anchor:top" o:gfxdata="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" filled="f" stroked="f">
                 <v:textbox inset="0,0,0,0">
                   <w:txbxContent>
                     <w:p>
@@ -3765,8 +3736,8 @@
                         <w:rPr>
                           <w:rFonts w:ascii="Times New Roman" w:eastAsia="Times New Roman" w:hAnsi="Times New Roman" w:cs="Times New Roman"/>
                           <w:b/>
-                          <w:sz w:val="14"/>
-                          <w:szCs w:val="14"/>
+                          <w:sz w:val="24"/>
+                          <w:szCs w:val="24"/>
                         </w:rPr>
                       </w:pPr>
                       <w:r>
@@ -3775,8 +3746,8 @@
                           <w:b/>
                           <w:color w:val="4B4B4B"/>
                           <w:w w:val="102"/>
-                          <w:sz w:val="14"/>
-                          <w:szCs w:val="14"/>
+                          <w:sz w:val="24"/>
+                          <w:szCs w:val="24"/>
                         </w:rPr>
                         <w:t>P</w:t>
                       </w:r>
@@ -3785,8 +3756,8 @@
                           <w:rFonts w:ascii="Times New Roman" w:eastAsia="Times New Roman" w:hAnsi="Times New Roman" w:cs="Times New Roman"/>
                           <w:b/>
                           <w:color w:val="4B4B4B"/>
-                          <w:sz w:val="14"/>
-                          <w:szCs w:val="14"/>
+                          <w:sz w:val="24"/>
+                          <w:szCs w:val="24"/>
                         </w:rPr>
                         <w:t>atr</w:t>
                       </w:r>
@@ -3796,8 +3767,8 @@
                           <w:b/>
                           <w:color w:val="4B4B4B"/>
                           <w:w w:val="92"/>
-                          <w:sz w:val="14"/>
-                          <w:szCs w:val="14"/>
+                          <w:sz w:val="24"/>
+                          <w:szCs w:val="24"/>
                         </w:rPr>
                         <w:t>i</w:t>
                       </w:r>
@@ -3807,8 +3778,8 @@
                           <w:b/>
                           <w:color w:val="4B4B4B"/>
                           <w:w w:val="103"/>
-                          <w:sz w:val="14"/>
-                          <w:szCs w:val="14"/>
+                          <w:sz w:val="24"/>
+                          <w:szCs w:val="24"/>
                         </w:rPr>
                         <w:t>c</w:t>
                       </w:r>
@@ -3818,8 +3789,8 @@
                           <w:b/>
                           <w:color w:val="4B4B4B"/>
                           <w:w w:val="92"/>
-                          <w:sz w:val="14"/>
-                          <w:szCs w:val="14"/>
+                          <w:sz w:val="24"/>
+                          <w:szCs w:val="24"/>
                         </w:rPr>
                         <w:t>i</w:t>
                       </w:r>
@@ -3828,8 +3799,8 @@
                           <w:rFonts w:ascii="Times New Roman" w:eastAsia="Times New Roman" w:hAnsi="Times New Roman" w:cs="Times New Roman"/>
                           <w:b/>
                           <w:color w:val="4B4B4B"/>
-                          <w:sz w:val="14"/>
-                          <w:szCs w:val="14"/>
+                          <w:sz w:val="24"/>
+                          <w:szCs w:val="24"/>
                         </w:rPr>
                         <w:t xml:space="preserve">a </w:t>
                       </w:r>
@@ -3839,8 +3810,8 @@
                           <w:b/>
                           <w:color w:val="4B4B4B"/>
                           <w:w w:val="92"/>
-                          <w:sz w:val="14"/>
-                          <w:szCs w:val="14"/>
+                          <w:sz w:val="24"/>
+                          <w:szCs w:val="24"/>
                         </w:rPr>
                         <w:t>W</w:t>
                       </w:r>
@@ -3849,8 +3820,8 @@
                           <w:rFonts w:ascii="Times New Roman" w:eastAsia="Times New Roman" w:hAnsi="Times New Roman" w:cs="Times New Roman"/>
                           <w:b/>
                           <w:color w:val="4B4B4B"/>
-                          <w:sz w:val="14"/>
-                          <w:szCs w:val="14"/>
+                          <w:sz w:val="24"/>
+                          <w:szCs w:val="24"/>
                         </w:rPr>
                         <w:t>oods,</w:t>
                       </w:r>
@@ -3860,8 +3831,8 @@
                           <w:b/>
                           <w:color w:val="4B4B4B"/>
                           <w:spacing w:val="30"/>
-                          <w:sz w:val="14"/>
-                          <w:szCs w:val="14"/>
+                          <w:sz w:val="24"/>
+                          <w:szCs w:val="24"/>
                         </w:rPr>
                         <w:t xml:space="preserve"> </w:t>
                       </w:r>
@@ -3871,8 +3842,8 @@
                           <w:b/>
                           <w:color w:val="4B4B4B"/>
                           <w:w w:val="89"/>
-                          <w:sz w:val="14"/>
-                          <w:szCs w:val="14"/>
+                          <w:sz w:val="24"/>
+                          <w:szCs w:val="24"/>
                         </w:rPr>
                         <w:t>C</w:t>
                       </w:r>
@@ -3881,8 +3852,8 @@
                           <w:rFonts w:ascii="Times New Roman" w:eastAsia="Times New Roman" w:hAnsi="Times New Roman" w:cs="Times New Roman"/>
                           <w:b/>
                           <w:color w:val="4B4B4B"/>
-                          <w:sz w:val="14"/>
-                          <w:szCs w:val="14"/>
+                          <w:sz w:val="24"/>
+                          <w:szCs w:val="24"/>
                         </w:rPr>
                         <w:t>o</w:t>
                       </w:r>
@@ -3892,8 +3863,8 @@
                           <w:b/>
                           <w:color w:val="4B4B4B"/>
                           <w:w w:val="92"/>
-                          <w:sz w:val="14"/>
-                          <w:szCs w:val="14"/>
+                          <w:sz w:val="24"/>
+                          <w:szCs w:val="24"/>
                         </w:rPr>
                         <w:t>l</w:t>
                       </w:r>
@@ -3902,8 +3873,8 @@
                           <w:rFonts w:ascii="Times New Roman" w:eastAsia="Times New Roman" w:hAnsi="Times New Roman" w:cs="Times New Roman"/>
                           <w:b/>
                           <w:color w:val="4B4B4B"/>
-                          <w:sz w:val="14"/>
-                          <w:szCs w:val="14"/>
+                          <w:sz w:val="24"/>
+                          <w:szCs w:val="24"/>
                         </w:rPr>
                         <w:t>d</w:t>
                       </w:r>
@@ -3913,8 +3884,8 @@
                           <w:b/>
                           <w:color w:val="4B4B4B"/>
                           <w:w w:val="102"/>
-                          <w:sz w:val="14"/>
-                          <w:szCs w:val="14"/>
+                          <w:sz w:val="24"/>
+                          <w:szCs w:val="24"/>
                         </w:rPr>
                         <w:t>w</w:t>
                       </w:r>
@@ -3923,8 +3894,8 @@
                           <w:rFonts w:ascii="Times New Roman" w:eastAsia="Times New Roman" w:hAnsi="Times New Roman" w:cs="Times New Roman"/>
                           <w:b/>
                           <w:color w:val="4B4B4B"/>
-                          <w:sz w:val="14"/>
-                          <w:szCs w:val="14"/>
+                          <w:sz w:val="24"/>
+                          <w:szCs w:val="24"/>
                         </w:rPr>
                         <w:t>e</w:t>
                       </w:r>
@@ -3934,8 +3905,8 @@
                           <w:b/>
                           <w:color w:val="4B4B4B"/>
                           <w:w w:val="92"/>
-                          <w:sz w:val="14"/>
-                          <w:szCs w:val="14"/>
+                          <w:sz w:val="24"/>
+                          <w:szCs w:val="24"/>
                         </w:rPr>
                         <w:t>l</w:t>
                       </w:r>
@@ -3944,8 +3915,8 @@
                           <w:rFonts w:ascii="Times New Roman" w:eastAsia="Times New Roman" w:hAnsi="Times New Roman" w:cs="Times New Roman"/>
                           <w:b/>
                           <w:color w:val="4B4B4B"/>
-                          <w:sz w:val="14"/>
-                          <w:szCs w:val="14"/>
+                          <w:sz w:val="24"/>
+                          <w:szCs w:val="24"/>
                         </w:rPr>
                         <w:t>l</w:t>
                       </w:r>
@@ -3955,8 +3926,8 @@
                           <w:b/>
                           <w:color w:val="4B4B4B"/>
                           <w:spacing w:val="27"/>
-                          <w:sz w:val="14"/>
-                          <w:szCs w:val="14"/>
+                          <w:sz w:val="24"/>
+                          <w:szCs w:val="24"/>
                         </w:rPr>
                         <w:t xml:space="preserve"> </w:t>
                       </w:r>
@@ -3966,8 +3937,8 @@
                           <w:b/>
                           <w:color w:val="4B4B4B"/>
                           <w:w w:val="92"/>
-                          <w:sz w:val="14"/>
-                          <w:szCs w:val="14"/>
+                          <w:sz w:val="24"/>
+                          <w:szCs w:val="24"/>
                         </w:rPr>
                         <w:t>B</w:t>
                       </w:r>
@@ -3976,8 +3947,8 @@
                           <w:rFonts w:ascii="Times New Roman" w:eastAsia="Times New Roman" w:hAnsi="Times New Roman" w:cs="Times New Roman"/>
                           <w:b/>
                           <w:color w:val="4B4B4B"/>
-                          <w:sz w:val="14"/>
-                          <w:szCs w:val="14"/>
+                          <w:sz w:val="24"/>
+                          <w:szCs w:val="24"/>
                         </w:rPr>
                         <w:t>an</w:t>
                       </w:r>
@@ -3987,8 +3958,8 @@
                           <w:b/>
                           <w:color w:val="4B4B4B"/>
                           <w:w w:val="98"/>
-                          <w:sz w:val="14"/>
-                          <w:szCs w:val="14"/>
+                          <w:sz w:val="24"/>
+                          <w:szCs w:val="24"/>
                         </w:rPr>
                         <w:t>k</w:t>
                       </w:r>
@@ -3997,8 +3968,8 @@
                           <w:rFonts w:ascii="Times New Roman" w:eastAsia="Times New Roman" w:hAnsi="Times New Roman" w:cs="Times New Roman"/>
                           <w:b/>
                           <w:color w:val="4B4B4B"/>
-                          <w:sz w:val="14"/>
-                          <w:szCs w:val="14"/>
+                          <w:sz w:val="24"/>
+                          <w:szCs w:val="24"/>
                         </w:rPr>
                         <w:t>e</w:t>
                       </w:r>
@@ -4007,8 +3978,8 @@
                           <w:rFonts w:ascii="Times New Roman" w:eastAsia="Times New Roman" w:hAnsi="Times New Roman" w:cs="Times New Roman"/>
                           <w:b/>
                           <w:color w:val="4B4B4B"/>
-                          <w:sz w:val="14"/>
-                          <w:szCs w:val="14"/>
+                          <w:sz w:val="24"/>
+                          <w:szCs w:val="24"/>
                         </w:rPr>
                         <w:t>r</w:t>
                       </w:r>
@@ -4018,8 +3989,8 @@
                           <w:b/>
                           <w:color w:val="4B4B4B"/>
                           <w:spacing w:val="3"/>
-                          <w:sz w:val="14"/>
-                          <w:szCs w:val="14"/>
+                          <w:sz w:val="24"/>
+                          <w:szCs w:val="24"/>
                         </w:rPr>
                         <w:t xml:space="preserve"> </w:t>
                       </w:r>
@@ -4029,8 +4000,8 @@
                           <w:b/>
                           <w:color w:val="4B4B4B"/>
                           <w:w w:val="133"/>
-                          <w:sz w:val="14"/>
-                          <w:szCs w:val="14"/>
+                          <w:sz w:val="24"/>
+                          <w:szCs w:val="24"/>
                         </w:rPr>
                         <w:t>/</w:t>
                       </w:r>
@@ -4041,8 +4012,8 @@
                           <w:color w:val="4B4B4B"/>
                           <w:spacing w:val="18"/>
                           <w:w w:val="133"/>
-                          <w:sz w:val="14"/>
-                          <w:szCs w:val="14"/>
+                          <w:sz w:val="24"/>
+                          <w:szCs w:val="24"/>
                         </w:rPr>
                         <w:t xml:space="preserve"> </w:t>
                       </w:r>
@@ -4052,8 +4023,8 @@
                           <w:b/>
                           <w:color w:val="4B4B4B"/>
                           <w:w w:val="92"/>
-                          <w:sz w:val="14"/>
-                          <w:szCs w:val="14"/>
+                          <w:sz w:val="24"/>
+                          <w:szCs w:val="24"/>
                         </w:rPr>
                         <w:t>B</w:t>
                       </w:r>
@@ -4063,8 +4034,8 @@
                           <w:b/>
                           <w:color w:val="4B4B4B"/>
                           <w:spacing w:val="-21"/>
-                          <w:sz w:val="14"/>
-                          <w:szCs w:val="14"/>
+                          <w:sz w:val="24"/>
+                          <w:szCs w:val="24"/>
                         </w:rPr>
                         <w:t xml:space="preserve"> </w:t>
                       </w:r>
@@ -4074,8 +4045,8 @@
                           <w:b/>
                           <w:color w:val="4B4B4B"/>
                           <w:w w:val="87"/>
-                          <w:sz w:val="14"/>
-                          <w:szCs w:val="14"/>
+                          <w:sz w:val="24"/>
+                          <w:szCs w:val="24"/>
                         </w:rPr>
                         <w:t>R</w:t>
                       </w:r>
@@ -4085,8 +4056,8 @@
                           <w:b/>
                           <w:color w:val="4B4B4B"/>
                           <w:spacing w:val="-21"/>
-                          <w:sz w:val="14"/>
-                          <w:szCs w:val="14"/>
+                          <w:sz w:val="24"/>
+                          <w:szCs w:val="24"/>
                         </w:rPr>
                         <w:t xml:space="preserve"> </w:t>
                       </w:r>
@@ -4095,8 +4066,8 @@
                           <w:rFonts w:ascii="Times New Roman" w:eastAsia="Times New Roman" w:hAnsi="Times New Roman" w:cs="Times New Roman"/>
                           <w:b/>
                           <w:color w:val="4B4B4B"/>
-                          <w:sz w:val="14"/>
-                          <w:szCs w:val="14"/>
+                          <w:sz w:val="24"/>
+                          <w:szCs w:val="24"/>
                         </w:rPr>
                         <w:t>E</w:t>
                       </w:r>
@@ -4106,8 +4077,8 @@
                           <w:b/>
                           <w:color w:val="4B4B4B"/>
                           <w:spacing w:val="17"/>
-                          <w:sz w:val="14"/>
-                          <w:szCs w:val="14"/>
+                          <w:sz w:val="24"/>
+                          <w:szCs w:val="24"/>
                         </w:rPr>
                         <w:t xml:space="preserve"> </w:t>
                       </w:r>
@@ -4117,8 +4088,8 @@
                           <w:b/>
                           <w:color w:val="4B4B4B"/>
                           <w:w w:val="128"/>
-                          <w:sz w:val="14"/>
-                          <w:szCs w:val="14"/>
+                          <w:sz w:val="24"/>
+                          <w:szCs w:val="24"/>
                         </w:rPr>
                         <w:t>#</w:t>
                       </w:r>
@@ -4127,8 +4098,8 @@
                           <w:rFonts w:ascii="Times New Roman" w:eastAsia="Times New Roman" w:hAnsi="Times New Roman" w:cs="Times New Roman"/>
                           <w:b/>
                           <w:color w:val="4B4B4B"/>
-                          <w:sz w:val="14"/>
-                          <w:szCs w:val="14"/>
+                          <w:sz w:val="24"/>
+                          <w:szCs w:val="24"/>
                         </w:rPr>
                         <w:t>:</w:t>
                       </w:r>
@@ -4138,8 +4109,8 @@
                           <w:b/>
                           <w:color w:val="4B4B4B"/>
                           <w:spacing w:val="28"/>
-                          <w:sz w:val="14"/>
-                          <w:szCs w:val="14"/>
+                          <w:sz w:val="24"/>
+                          <w:szCs w:val="24"/>
                         </w:rPr>
                         <w:t xml:space="preserve"> </w:t>
                       </w:r>
@@ -4149,29 +4120,27 @@
                           <w:b/>
                           <w:color w:val="4B4B4B"/>
                           <w:w w:val="109"/>
-                          <w:sz w:val="14"/>
-                          <w:szCs w:val="14"/>
+                          <w:sz w:val="24"/>
+                          <w:szCs w:val="24"/>
                         </w:rPr>
                         <w:t>01310443</w:t>
                       </w:r>
-                    </w:p>
-                    <w:p>
-                      <w:pPr>
-                        <w:spacing w:before="93" w:after="0" w:line="379" w:lineRule="auto"/>
-                        <w:ind w:left="191" w:right="1829"/>
-                        <w:rPr>
-                          <w:rFonts w:ascii="Times New Roman" w:eastAsia="Times New Roman" w:hAnsi="Times New Roman" w:cs="Times New Roman"/>
-                          <w:sz w:val="14"/>
-                          <w:szCs w:val="14"/>
-                        </w:rPr>
-                      </w:pPr>
+                      <w:r>
+                        <w:rPr>
+                          <w:rFonts w:ascii="Times New Roman" w:eastAsia="Times New Roman" w:hAnsi="Times New Roman" w:cs="Times New Roman"/>
+                          <w:b/>
+                          <w:sz w:val="24"/>
+                          <w:szCs w:val="24"/>
+                        </w:rPr>
+                        <w:br/>
+                      </w:r>
                       <w:r>
                         <w:rPr>
                           <w:rFonts w:ascii="Times New Roman" w:eastAsia="Times New Roman" w:hAnsi="Times New Roman" w:cs="Times New Roman"/>
                           <w:color w:val="4B4B4B"/>
                           <w:w w:val="109"/>
-                          <w:sz w:val="14"/>
-                          <w:szCs w:val="14"/>
+                          <w:sz w:val="24"/>
+                          <w:szCs w:val="24"/>
                         </w:rPr>
                         <w:t>2106</w:t>
                       </w:r>
@@ -4179,8 +4148,8 @@
                         <w:rPr>
                           <w:rFonts w:ascii="Times New Roman" w:eastAsia="Times New Roman" w:hAnsi="Times New Roman" w:cs="Times New Roman"/>
                           <w:color w:val="4B4B4B"/>
-                          <w:sz w:val="14"/>
-                          <w:szCs w:val="14"/>
+                          <w:sz w:val="24"/>
+                          <w:szCs w:val="24"/>
                         </w:rPr>
                         <w:t xml:space="preserve">0 </w:t>
                       </w:r>
@@ -4189,8 +4158,8 @@
                           <w:rFonts w:ascii="Times New Roman" w:eastAsia="Times New Roman" w:hAnsi="Times New Roman" w:cs="Times New Roman"/>
                           <w:color w:val="4B4B4B"/>
                           <w:w w:val="87"/>
-                          <w:sz w:val="14"/>
-                          <w:szCs w:val="14"/>
+                          <w:sz w:val="24"/>
+                          <w:szCs w:val="24"/>
                         </w:rPr>
                         <w:t>R</w:t>
                       </w:r>
@@ -4198,8 +4167,8 @@
                         <w:rPr>
                           <w:rFonts w:ascii="Times New Roman" w:eastAsia="Times New Roman" w:hAnsi="Times New Roman" w:cs="Times New Roman"/>
                           <w:color w:val="4B4B4B"/>
-                          <w:sz w:val="14"/>
-                          <w:szCs w:val="14"/>
+                          <w:sz w:val="24"/>
+                          <w:szCs w:val="24"/>
                         </w:rPr>
                         <w:t>ed</w:t>
                       </w:r>
@@ -4208,8 +4177,8 @@
                           <w:rFonts w:ascii="Times New Roman" w:eastAsia="Times New Roman" w:hAnsi="Times New Roman" w:cs="Times New Roman"/>
                           <w:color w:val="4B4B4B"/>
                           <w:w w:val="102"/>
-                          <w:sz w:val="14"/>
-                          <w:szCs w:val="14"/>
+                          <w:sz w:val="24"/>
+                          <w:szCs w:val="24"/>
                         </w:rPr>
                         <w:t>w</w:t>
                       </w:r>
@@ -4217,8 +4186,8 @@
                         <w:rPr>
                           <w:rFonts w:ascii="Times New Roman" w:eastAsia="Times New Roman" w:hAnsi="Times New Roman" w:cs="Times New Roman"/>
                           <w:color w:val="4B4B4B"/>
-                          <w:sz w:val="14"/>
-                          <w:szCs w:val="14"/>
+                          <w:sz w:val="24"/>
+                          <w:szCs w:val="24"/>
                         </w:rPr>
                         <w:t xml:space="preserve">ood </w:t>
                       </w:r>
@@ -4227,8 +4196,8 @@
                           <w:rFonts w:ascii="Times New Roman" w:eastAsia="Times New Roman" w:hAnsi="Times New Roman" w:cs="Times New Roman"/>
                           <w:color w:val="4B4B4B"/>
                           <w:w w:val="87"/>
-                          <w:sz w:val="14"/>
-                          <w:szCs w:val="14"/>
+                          <w:sz w:val="24"/>
+                          <w:szCs w:val="24"/>
                         </w:rPr>
                         <w:t>R</w:t>
                       </w:r>
@@ -4236,8 +4205,8 @@
                         <w:rPr>
                           <w:rFonts w:ascii="Times New Roman" w:eastAsia="Times New Roman" w:hAnsi="Times New Roman" w:cs="Times New Roman"/>
                           <w:color w:val="4B4B4B"/>
-                          <w:sz w:val="14"/>
-                          <w:szCs w:val="14"/>
+                          <w:sz w:val="24"/>
+                          <w:szCs w:val="24"/>
                         </w:rPr>
                         <w:t>o</w:t>
                       </w:r>
@@ -4245,8 +4214,8 @@
                         <w:rPr>
                           <w:rFonts w:ascii="Times New Roman" w:eastAsia="Times New Roman" w:hAnsi="Times New Roman" w:cs="Times New Roman"/>
                           <w:color w:val="4B4B4B"/>
-                          <w:sz w:val="14"/>
-                          <w:szCs w:val="14"/>
+                          <w:sz w:val="24"/>
+                          <w:szCs w:val="24"/>
                         </w:rPr>
                         <w:t xml:space="preserve">ad </w:t>
                       </w:r>
@@ -4255,8 +4224,8 @@
                           <w:rFonts w:ascii="Times New Roman" w:eastAsia="Times New Roman" w:hAnsi="Times New Roman" w:cs="Times New Roman"/>
                           <w:color w:val="4B4B4B"/>
                           <w:w w:val="92"/>
-                          <w:sz w:val="14"/>
-                          <w:szCs w:val="14"/>
+                          <w:sz w:val="24"/>
+                          <w:szCs w:val="24"/>
                         </w:rPr>
                         <w:t>S</w:t>
                       </w:r>
@@ -4264,8 +4233,8 @@
                         <w:rPr>
                           <w:rFonts w:ascii="Times New Roman" w:eastAsia="Times New Roman" w:hAnsi="Times New Roman" w:cs="Times New Roman"/>
                           <w:color w:val="4B4B4B"/>
-                          <w:sz w:val="14"/>
-                          <w:szCs w:val="14"/>
+                          <w:sz w:val="24"/>
+                          <w:szCs w:val="24"/>
                         </w:rPr>
                         <w:t>u</w:t>
                       </w:r>
@@ -4274,8 +4243,8 @@
                           <w:rFonts w:ascii="Times New Roman" w:eastAsia="Times New Roman" w:hAnsi="Times New Roman" w:cs="Times New Roman"/>
                           <w:color w:val="4B4B4B"/>
                           <w:w w:val="92"/>
-                          <w:sz w:val="14"/>
-                          <w:szCs w:val="14"/>
+                          <w:sz w:val="24"/>
+                          <w:szCs w:val="24"/>
                         </w:rPr>
                         <w:t>i</w:t>
                       </w:r>
@@ -4283,8 +4252,8 @@
                         <w:rPr>
                           <w:rFonts w:ascii="Times New Roman" w:eastAsia="Times New Roman" w:hAnsi="Times New Roman" w:cs="Times New Roman"/>
                           <w:color w:val="4B4B4B"/>
-                          <w:sz w:val="14"/>
-                          <w:szCs w:val="14"/>
+                          <w:sz w:val="24"/>
+                          <w:szCs w:val="24"/>
                         </w:rPr>
                         <w:t xml:space="preserve">te </w:t>
                       </w:r>
@@ -4293,8 +4262,8 @@
                           <w:rFonts w:ascii="Times New Roman" w:eastAsia="Times New Roman" w:hAnsi="Times New Roman" w:cs="Times New Roman"/>
                           <w:color w:val="4B4B4B"/>
                           <w:w w:val="109"/>
-                          <w:sz w:val="14"/>
-                          <w:szCs w:val="14"/>
+                          <w:sz w:val="24"/>
+                          <w:szCs w:val="24"/>
                         </w:rPr>
                         <w:t>10</w:t>
                       </w:r>
@@ -4303,8 +4272,8 @@
                           <w:rFonts w:ascii="Times New Roman" w:eastAsia="Times New Roman" w:hAnsi="Times New Roman" w:cs="Times New Roman"/>
                           <w:color w:val="4B4B4B"/>
                           <w:spacing w:val="-21"/>
-                          <w:sz w:val="14"/>
-                          <w:szCs w:val="14"/>
+                          <w:sz w:val="24"/>
+                          <w:szCs w:val="24"/>
                         </w:rPr>
                         <w:t xml:space="preserve"> </w:t>
                       </w:r>
@@ -4313,8 +4282,8 @@
                           <w:rFonts w:ascii="Times New Roman" w:eastAsia="Times New Roman" w:hAnsi="Times New Roman" w:cs="Times New Roman"/>
                           <w:color w:val="4B4B4B"/>
                           <w:w w:val="109"/>
-                          <w:sz w:val="14"/>
-                          <w:szCs w:val="14"/>
+                          <w:sz w:val="24"/>
+                          <w:szCs w:val="24"/>
                         </w:rPr>
                         <w:t>0</w:t>
                       </w:r>
@@ -4322,8 +4291,8 @@
                         <w:rPr>
                           <w:rFonts w:ascii="Times New Roman" w:eastAsia="Times New Roman" w:hAnsi="Times New Roman" w:cs="Times New Roman"/>
                           <w:color w:val="4B4B4B"/>
-                          <w:sz w:val="14"/>
-                          <w:szCs w:val="14"/>
+                          <w:sz w:val="24"/>
+                          <w:szCs w:val="24"/>
                         </w:rPr>
                         <w:t>,</w:t>
                       </w:r>
@@ -4332,8 +4301,8 @@
                           <w:rFonts w:ascii="Times New Roman" w:eastAsia="Times New Roman" w:hAnsi="Times New Roman" w:cs="Times New Roman"/>
                           <w:color w:val="4B4B4B"/>
                           <w:spacing w:val="30"/>
-                          <w:sz w:val="14"/>
-                          <w:szCs w:val="14"/>
+                          <w:sz w:val="24"/>
+                          <w:szCs w:val="24"/>
                         </w:rPr>
                         <w:t xml:space="preserve"> </w:t>
                       </w:r>
@@ -4342,8 +4311,8 @@
                           <w:rFonts w:ascii="Times New Roman" w:eastAsia="Times New Roman" w:hAnsi="Times New Roman" w:cs="Times New Roman"/>
                           <w:color w:val="4B4B4B"/>
                           <w:w w:val="89"/>
-                          <w:sz w:val="14"/>
-                          <w:szCs w:val="14"/>
+                          <w:sz w:val="24"/>
+                          <w:szCs w:val="24"/>
                         </w:rPr>
                         <w:t>C</w:t>
                       </w:r>
@@ -4352,8 +4321,8 @@
                           <w:rFonts w:ascii="Times New Roman" w:eastAsia="Times New Roman" w:hAnsi="Times New Roman" w:cs="Times New Roman"/>
                           <w:color w:val="4B4B4B"/>
                           <w:spacing w:val="-21"/>
-                          <w:sz w:val="14"/>
-                          <w:szCs w:val="14"/>
+                          <w:sz w:val="24"/>
+                          <w:szCs w:val="24"/>
                         </w:rPr>
                         <w:t xml:space="preserve"> </w:t>
                       </w:r>
@@ -4361,8 +4330,8 @@
                         <w:rPr>
                           <w:rFonts w:ascii="Times New Roman" w:eastAsia="Times New Roman" w:hAnsi="Times New Roman" w:cs="Times New Roman"/>
                           <w:color w:val="4B4B4B"/>
-                          <w:sz w:val="14"/>
-                          <w:szCs w:val="14"/>
+                          <w:sz w:val="24"/>
+                          <w:szCs w:val="24"/>
                         </w:rPr>
                         <w:t>a</w:t>
                       </w:r>
@@ -4371,8 +4340,8 @@
                           <w:rFonts w:ascii="Times New Roman" w:eastAsia="Times New Roman" w:hAnsi="Times New Roman" w:cs="Times New Roman"/>
                           <w:color w:val="4B4B4B"/>
                           <w:spacing w:val="-10"/>
-                          <w:sz w:val="14"/>
-                          <w:szCs w:val="14"/>
+                          <w:sz w:val="24"/>
+                          <w:szCs w:val="24"/>
                         </w:rPr>
                         <w:t xml:space="preserve"> </w:t>
                       </w:r>
@@ -4380,8 +4349,8 @@
                         <w:rPr>
                           <w:rFonts w:ascii="Times New Roman" w:eastAsia="Times New Roman" w:hAnsi="Times New Roman" w:cs="Times New Roman"/>
                           <w:color w:val="4B4B4B"/>
-                          <w:sz w:val="14"/>
-                          <w:szCs w:val="14"/>
+                          <w:sz w:val="24"/>
+                          <w:szCs w:val="24"/>
                         </w:rPr>
                         <w:t>s</w:t>
                       </w:r>
@@ -4390,8 +4359,8 @@
                           <w:rFonts w:ascii="Times New Roman" w:eastAsia="Times New Roman" w:hAnsi="Times New Roman" w:cs="Times New Roman"/>
                           <w:color w:val="4B4B4B"/>
                           <w:spacing w:val="-13"/>
-                          <w:sz w:val="14"/>
-                          <w:szCs w:val="14"/>
+                          <w:sz w:val="24"/>
+                          <w:szCs w:val="24"/>
                         </w:rPr>
                         <w:t xml:space="preserve"> </w:t>
                       </w:r>
@@ -4399,8 +4368,8 @@
                         <w:rPr>
                           <w:rFonts w:ascii="Times New Roman" w:eastAsia="Times New Roman" w:hAnsi="Times New Roman" w:cs="Times New Roman"/>
                           <w:color w:val="4B4B4B"/>
-                          <w:sz w:val="14"/>
-                          <w:szCs w:val="14"/>
+                          <w:sz w:val="24"/>
+                          <w:szCs w:val="24"/>
                         </w:rPr>
                         <w:t>t</w:t>
                       </w:r>
@@ -4409,8 +4378,8 @@
                           <w:rFonts w:ascii="Times New Roman" w:eastAsia="Times New Roman" w:hAnsi="Times New Roman" w:cs="Times New Roman"/>
                           <w:color w:val="4B4B4B"/>
                           <w:spacing w:val="-13"/>
-                          <w:sz w:val="14"/>
-                          <w:szCs w:val="14"/>
+                          <w:sz w:val="24"/>
+                          <w:szCs w:val="24"/>
                         </w:rPr>
                         <w:t xml:space="preserve"> </w:t>
                       </w:r>
@@ -4418,8 +4387,8 @@
                         <w:rPr>
                           <w:rFonts w:ascii="Times New Roman" w:eastAsia="Times New Roman" w:hAnsi="Times New Roman" w:cs="Times New Roman"/>
                           <w:color w:val="4B4B4B"/>
-                          <w:sz w:val="14"/>
-                          <w:szCs w:val="14"/>
+                          <w:sz w:val="24"/>
+                          <w:szCs w:val="24"/>
                         </w:rPr>
                         <w:t>r</w:t>
                       </w:r>
@@ -4428,8 +4397,8 @@
                           <w:rFonts w:ascii="Times New Roman" w:eastAsia="Times New Roman" w:hAnsi="Times New Roman" w:cs="Times New Roman"/>
                           <w:color w:val="4B4B4B"/>
                           <w:spacing w:val="-13"/>
-                          <w:sz w:val="14"/>
-                          <w:szCs w:val="14"/>
+                          <w:sz w:val="24"/>
+                          <w:szCs w:val="24"/>
                         </w:rPr>
                         <w:t xml:space="preserve"> </w:t>
                       </w:r>
@@ -4437,8 +4406,8 @@
                         <w:rPr>
                           <w:rFonts w:ascii="Times New Roman" w:eastAsia="Times New Roman" w:hAnsi="Times New Roman" w:cs="Times New Roman"/>
                           <w:color w:val="4B4B4B"/>
-                          <w:sz w:val="14"/>
-                          <w:szCs w:val="14"/>
+                          <w:sz w:val="24"/>
+                          <w:szCs w:val="24"/>
                         </w:rPr>
                         <w:t>o</w:t>
                       </w:r>
@@ -4447,8 +4416,8 @@
                           <w:rFonts w:ascii="Times New Roman" w:eastAsia="Times New Roman" w:hAnsi="Times New Roman" w:cs="Times New Roman"/>
                           <w:color w:val="4B4B4B"/>
                           <w:spacing w:val="5"/>
-                          <w:sz w:val="14"/>
-                          <w:szCs w:val="14"/>
+                          <w:sz w:val="24"/>
+                          <w:szCs w:val="24"/>
                         </w:rPr>
                         <w:t xml:space="preserve"> </w:t>
                       </w:r>
@@ -4457,8 +4426,8 @@
                           <w:rFonts w:ascii="Times New Roman" w:eastAsia="Times New Roman" w:hAnsi="Times New Roman" w:cs="Times New Roman"/>
                           <w:color w:val="4B4B4B"/>
                           <w:w w:val="77"/>
-                          <w:sz w:val="14"/>
-                          <w:szCs w:val="14"/>
+                          <w:sz w:val="24"/>
+                          <w:szCs w:val="24"/>
                         </w:rPr>
                         <w:t>V</w:t>
                       </w:r>
@@ -4466,8 +4435,8 @@
                         <w:rPr>
                           <w:rFonts w:ascii="Times New Roman" w:eastAsia="Times New Roman" w:hAnsi="Times New Roman" w:cs="Times New Roman"/>
                           <w:color w:val="4B4B4B"/>
-                          <w:sz w:val="14"/>
-                          <w:szCs w:val="14"/>
+                          <w:sz w:val="24"/>
+                          <w:szCs w:val="24"/>
                         </w:rPr>
                         <w:t>a</w:t>
                       </w:r>
@@ -4476,8 +4445,8 @@
                           <w:rFonts w:ascii="Times New Roman" w:eastAsia="Times New Roman" w:hAnsi="Times New Roman" w:cs="Times New Roman"/>
                           <w:color w:val="4B4B4B"/>
                           <w:w w:val="92"/>
-                          <w:sz w:val="14"/>
-                          <w:szCs w:val="14"/>
+                          <w:sz w:val="24"/>
+                          <w:szCs w:val="24"/>
                         </w:rPr>
                         <w:t>ll</w:t>
                       </w:r>
@@ -4485,8 +4454,8 @@
                         <w:rPr>
                           <w:rFonts w:ascii="Times New Roman" w:eastAsia="Times New Roman" w:hAnsi="Times New Roman" w:cs="Times New Roman"/>
                           <w:color w:val="4B4B4B"/>
-                          <w:sz w:val="14"/>
-                          <w:szCs w:val="14"/>
+                          <w:sz w:val="24"/>
+                          <w:szCs w:val="24"/>
                         </w:rPr>
                         <w:t>e</w:t>
                       </w:r>
@@ -4495,8 +4464,8 @@
                           <w:rFonts w:ascii="Times New Roman" w:eastAsia="Times New Roman" w:hAnsi="Times New Roman" w:cs="Times New Roman"/>
                           <w:color w:val="4B4B4B"/>
                           <w:w w:val="96"/>
-                          <w:sz w:val="14"/>
-                          <w:szCs w:val="14"/>
+                          <w:sz w:val="24"/>
+                          <w:szCs w:val="24"/>
                         </w:rPr>
                         <w:t>y</w:t>
                       </w:r>
@@ -4504,8 +4473,8 @@
                         <w:rPr>
                           <w:rFonts w:ascii="Times New Roman" w:eastAsia="Times New Roman" w:hAnsi="Times New Roman" w:cs="Times New Roman"/>
                           <w:color w:val="4B4B4B"/>
-                          <w:sz w:val="14"/>
-                          <w:szCs w:val="14"/>
+                          <w:sz w:val="24"/>
+                          <w:szCs w:val="24"/>
                         </w:rPr>
                         <w:t>,</w:t>
                       </w:r>
@@ -4514,8 +4483,8 @@
                           <w:rFonts w:ascii="Times New Roman" w:eastAsia="Times New Roman" w:hAnsi="Times New Roman" w:cs="Times New Roman"/>
                           <w:color w:val="4B4B4B"/>
                           <w:spacing w:val="30"/>
-                          <w:sz w:val="14"/>
-                          <w:szCs w:val="14"/>
+                          <w:sz w:val="24"/>
+                          <w:szCs w:val="24"/>
                         </w:rPr>
                         <w:t xml:space="preserve"> </w:t>
                       </w:r>
@@ -4524,8 +4493,8 @@
                           <w:rFonts w:ascii="Times New Roman" w:eastAsia="Times New Roman" w:hAnsi="Times New Roman" w:cs="Times New Roman"/>
                           <w:color w:val="4B4B4B"/>
                           <w:w w:val="89"/>
-                          <w:sz w:val="14"/>
-                          <w:szCs w:val="14"/>
+                          <w:sz w:val="24"/>
+                          <w:szCs w:val="24"/>
                         </w:rPr>
                         <w:t>C</w:t>
                       </w:r>
@@ -4534,8 +4503,8 @@
                           <w:rFonts w:ascii="Times New Roman" w:eastAsia="Times New Roman" w:hAnsi="Times New Roman" w:cs="Times New Roman"/>
                           <w:color w:val="4B4B4B"/>
                           <w:w w:val="83"/>
-                          <w:sz w:val="14"/>
-                          <w:szCs w:val="14"/>
+                          <w:sz w:val="24"/>
+                          <w:szCs w:val="24"/>
                         </w:rPr>
                         <w:t xml:space="preserve">A </w:t>
                       </w:r>
@@ -4545,8 +4514,8 @@
                           <w:color w:val="4B4B4B"/>
                           <w:spacing w:val="7"/>
                           <w:w w:val="83"/>
-                          <w:sz w:val="14"/>
-                          <w:szCs w:val="14"/>
+                          <w:sz w:val="24"/>
+                          <w:szCs w:val="24"/>
                         </w:rPr>
                         <w:t xml:space="preserve"> </w:t>
                       </w:r>
@@ -4555,18 +4524,28 @@
                           <w:rFonts w:ascii="Times New Roman" w:eastAsia="Times New Roman" w:hAnsi="Times New Roman" w:cs="Times New Roman"/>
                           <w:color w:val="4B4B4B"/>
                           <w:w w:val="109"/>
-                          <w:sz w:val="14"/>
-                          <w:szCs w:val="14"/>
-                        </w:rPr>
-                        <w:t xml:space="preserve">94588 </w:t>
+                          <w:sz w:val="24"/>
+                          <w:szCs w:val="24"/>
+                        </w:rPr>
+                        <w:t>94546</w:t>
                       </w:r>
                       <w:r>
                         <w:rPr>
                           <w:rFonts w:ascii="Times New Roman" w:eastAsia="Times New Roman" w:hAnsi="Times New Roman" w:cs="Times New Roman"/>
                           <w:color w:val="4B4B4B"/>
                           <w:w w:val="109"/>
-                          <w:sz w:val="14"/>
-                          <w:szCs w:val="14"/>
+                          <w:sz w:val="24"/>
+                          <w:szCs w:val="24"/>
+                        </w:rPr>
+                        <w:t xml:space="preserve"> </w:t>
+                      </w:r>
+                      <w:r>
+                        <w:rPr>
+                          <w:rFonts w:ascii="Times New Roman" w:eastAsia="Times New Roman" w:hAnsi="Times New Roman" w:cs="Times New Roman"/>
+                          <w:color w:val="4B4B4B"/>
+                          <w:w w:val="109"/>
+                          <w:sz w:val="24"/>
+                          <w:szCs w:val="24"/>
                         </w:rPr>
                         <w:t xml:space="preserve">           </w:t>
                       </w:r>
@@ -4575,8 +4554,8 @@
                           <w:rFonts w:ascii="Times New Roman" w:eastAsia="Times New Roman" w:hAnsi="Times New Roman" w:cs="Times New Roman"/>
                           <w:color w:val="4B4B4B"/>
                           <w:w w:val="89"/>
-                          <w:sz w:val="14"/>
-                          <w:szCs w:val="14"/>
+                          <w:sz w:val="24"/>
+                          <w:szCs w:val="24"/>
                         </w:rPr>
                         <w:t>(</w:t>
                       </w:r>
@@ -4585,8 +4564,8 @@
                           <w:rFonts w:ascii="Times New Roman" w:eastAsia="Times New Roman" w:hAnsi="Times New Roman" w:cs="Times New Roman"/>
                           <w:color w:val="4B4B4B"/>
                           <w:w w:val="102"/>
-                          <w:sz w:val="14"/>
-                          <w:szCs w:val="14"/>
+                          <w:sz w:val="24"/>
+                          <w:szCs w:val="24"/>
                         </w:rPr>
                         <w:t>Mobile</w:t>
                       </w:r>
@@ -4594,8 +4573,8 @@
                         <w:rPr>
                           <w:rFonts w:ascii="Times New Roman" w:eastAsia="Times New Roman" w:hAnsi="Times New Roman" w:cs="Times New Roman"/>
                           <w:color w:val="4B4B4B"/>
-                          <w:sz w:val="14"/>
-                          <w:szCs w:val="14"/>
+                          <w:sz w:val="24"/>
+                          <w:szCs w:val="24"/>
                         </w:rPr>
                         <w:t>)</w:t>
                       </w:r>
@@ -4604,8 +4583,8 @@
                           <w:rFonts w:ascii="Times New Roman" w:eastAsia="Times New Roman" w:hAnsi="Times New Roman" w:cs="Times New Roman"/>
                           <w:color w:val="4B4B4B"/>
                           <w:spacing w:val="25"/>
-                          <w:sz w:val="14"/>
-                          <w:szCs w:val="14"/>
+                          <w:sz w:val="24"/>
+                          <w:szCs w:val="24"/>
                         </w:rPr>
                         <w:t xml:space="preserve"> </w:t>
                       </w:r>
@@ -4614,8 +4593,8 @@
                           <w:rFonts w:ascii="Times New Roman" w:eastAsia="Times New Roman" w:hAnsi="Times New Roman" w:cs="Times New Roman"/>
                           <w:color w:val="4B4B4B"/>
                           <w:w w:val="109"/>
-                          <w:sz w:val="14"/>
-                          <w:szCs w:val="14"/>
+                          <w:sz w:val="24"/>
+                          <w:szCs w:val="24"/>
                         </w:rPr>
                         <w:t>510</w:t>
                       </w:r>
@@ -4624,8 +4603,8 @@
                           <w:rFonts w:ascii="Times New Roman" w:eastAsia="Times New Roman" w:hAnsi="Times New Roman" w:cs="Times New Roman"/>
                           <w:color w:val="4B4B4B"/>
                           <w:w w:val="106"/>
-                          <w:sz w:val="14"/>
-                          <w:szCs w:val="14"/>
+                          <w:sz w:val="24"/>
+                          <w:szCs w:val="24"/>
                         </w:rPr>
                         <w:t>.</w:t>
                       </w:r>
@@ -4634,8 +4613,8 @@
                           <w:rFonts w:ascii="Times New Roman" w:eastAsia="Times New Roman" w:hAnsi="Times New Roman" w:cs="Times New Roman"/>
                           <w:color w:val="4B4B4B"/>
                           <w:w w:val="109"/>
-                          <w:sz w:val="14"/>
-                          <w:szCs w:val="14"/>
+                          <w:sz w:val="24"/>
+                          <w:szCs w:val="24"/>
                         </w:rPr>
                         <w:t>754</w:t>
                       </w:r>
@@ -4644,8 +4623,8 @@
                           <w:rFonts w:ascii="Times New Roman" w:eastAsia="Times New Roman" w:hAnsi="Times New Roman" w:cs="Times New Roman"/>
                           <w:color w:val="4B4B4B"/>
                           <w:w w:val="106"/>
-                          <w:sz w:val="14"/>
-                          <w:szCs w:val="14"/>
+                          <w:sz w:val="24"/>
+                          <w:szCs w:val="24"/>
                         </w:rPr>
                         <w:t>.</w:t>
                       </w:r>
@@ -4654,8 +4633,8 @@
                           <w:rFonts w:ascii="Times New Roman" w:eastAsia="Times New Roman" w:hAnsi="Times New Roman" w:cs="Times New Roman"/>
                           <w:color w:val="4B4B4B"/>
                           <w:w w:val="109"/>
-                          <w:sz w:val="14"/>
-                          <w:szCs w:val="14"/>
+                          <w:sz w:val="24"/>
+                          <w:szCs w:val="24"/>
                         </w:rPr>
                         <w:t>814</w:t>
                       </w:r>
@@ -4663,8 +4642,8 @@
                         <w:rPr>
                           <w:rFonts w:ascii="Times New Roman" w:eastAsia="Times New Roman" w:hAnsi="Times New Roman" w:cs="Times New Roman"/>
                           <w:color w:val="4B4B4B"/>
-                          <w:sz w:val="14"/>
-                          <w:szCs w:val="14"/>
+                          <w:sz w:val="24"/>
+                          <w:szCs w:val="24"/>
                         </w:rPr>
                         <w:t>5</w:t>
                       </w:r>
@@ -4673,8 +4652,8 @@
                           <w:rFonts w:ascii="Times New Roman" w:eastAsia="Times New Roman" w:hAnsi="Times New Roman" w:cs="Times New Roman"/>
                           <w:color w:val="4B4B4B"/>
                           <w:spacing w:val="1"/>
-                          <w:sz w:val="14"/>
-                          <w:szCs w:val="14"/>
+                          <w:sz w:val="24"/>
+                          <w:szCs w:val="24"/>
                         </w:rPr>
                         <w:t xml:space="preserve"> </w:t>
                       </w:r>
@@ -4683,8 +4662,8 @@
                           <w:rFonts w:ascii="Times New Roman" w:eastAsia="Times New Roman" w:hAnsi="Times New Roman" w:cs="Times New Roman"/>
                           <w:color w:val="4B4B4B"/>
                           <w:w w:val="89"/>
-                          <w:sz w:val="14"/>
-                          <w:szCs w:val="14"/>
+                          <w:sz w:val="24"/>
+                          <w:szCs w:val="24"/>
                         </w:rPr>
                         <w:t>(</w:t>
                       </w:r>
@@ -4693,8 +4672,8 @@
                           <w:rFonts w:ascii="Times New Roman" w:eastAsia="Times New Roman" w:hAnsi="Times New Roman" w:cs="Times New Roman"/>
                           <w:color w:val="4B4B4B"/>
                           <w:w w:val="103"/>
-                          <w:sz w:val="14"/>
-                          <w:szCs w:val="14"/>
+                          <w:sz w:val="24"/>
+                          <w:szCs w:val="24"/>
                         </w:rPr>
                         <w:t>work</w:t>
                       </w:r>
@@ -4702,8 +4681,8 @@
                         <w:rPr>
                           <w:rFonts w:ascii="Times New Roman" w:eastAsia="Times New Roman" w:hAnsi="Times New Roman" w:cs="Times New Roman"/>
                           <w:color w:val="4B4B4B"/>
-                          <w:sz w:val="14"/>
-                          <w:szCs w:val="14"/>
+                          <w:sz w:val="24"/>
+                          <w:szCs w:val="24"/>
                         </w:rPr>
                         <w:t>)</w:t>
                       </w:r>
@@ -4712,8 +4691,8 @@
                           <w:rFonts w:ascii="Times New Roman" w:eastAsia="Times New Roman" w:hAnsi="Times New Roman" w:cs="Times New Roman"/>
                           <w:color w:val="4B4B4B"/>
                           <w:spacing w:val="25"/>
-                          <w:sz w:val="14"/>
-                          <w:szCs w:val="14"/>
+                          <w:sz w:val="24"/>
+                          <w:szCs w:val="24"/>
                         </w:rPr>
                         <w:t xml:space="preserve"> </w:t>
                       </w:r>
@@ -4722,18 +4701,28 @@
                           <w:rFonts w:ascii="Times New Roman" w:eastAsia="Times New Roman" w:hAnsi="Times New Roman" w:cs="Times New Roman"/>
                           <w:color w:val="4B4B4B"/>
                           <w:w w:val="109"/>
-                          <w:sz w:val="14"/>
-                          <w:szCs w:val="14"/>
-                        </w:rPr>
-                        <w:t>510</w:t>
+                          <w:sz w:val="24"/>
+                          <w:szCs w:val="24"/>
+                        </w:rPr>
+                        <w:t>510.</w:t>
                       </w:r>
                       <w:r>
                         <w:rPr>
                           <w:rFonts w:ascii="Times New Roman" w:eastAsia="Times New Roman" w:hAnsi="Times New Roman" w:cs="Times New Roman"/>
                           <w:color w:val="4B4B4B"/>
                           <w:w w:val="109"/>
-                          <w:sz w:val="14"/>
-                          <w:szCs w:val="14"/>
+                          <w:sz w:val="24"/>
+                          <w:szCs w:val="24"/>
+                        </w:rPr>
+                        <w:t>583</w:t>
+                      </w:r>
+                      <w:r>
+                        <w:rPr>
+                          <w:rFonts w:ascii="Times New Roman" w:eastAsia="Times New Roman" w:hAnsi="Times New Roman" w:cs="Times New Roman"/>
+                          <w:color w:val="4B4B4B"/>
+                          <w:w w:val="109"/>
+                          <w:sz w:val="24"/>
+                          <w:szCs w:val="24"/>
                         </w:rPr>
                         <w:t>.</w:t>
                       </w:r>
@@ -4742,58 +4731,18 @@
                           <w:rFonts w:ascii="Times New Roman" w:eastAsia="Times New Roman" w:hAnsi="Times New Roman" w:cs="Times New Roman"/>
                           <w:color w:val="4B4B4B"/>
                           <w:w w:val="109"/>
-                          <w:sz w:val="14"/>
-                          <w:szCs w:val="14"/>
-                        </w:rPr>
-                        <w:t>7</w:t>
+                          <w:sz w:val="24"/>
+                          <w:szCs w:val="24"/>
+                        </w:rPr>
+                        <w:t>5400</w:t>
                       </w:r>
                       <w:r>
                         <w:rPr>
                           <w:rFonts w:ascii="Times New Roman" w:eastAsia="Times New Roman" w:hAnsi="Times New Roman" w:cs="Times New Roman"/>
                           <w:color w:val="4B4B4B"/>
                           <w:w w:val="109"/>
-                          <w:sz w:val="14"/>
-                          <w:szCs w:val="14"/>
-                        </w:rPr>
-                        <w:t>583</w:t>
-                      </w:r>
-                      <w:r>
-                        <w:rPr>
-                          <w:rFonts w:ascii="Times New Roman" w:eastAsia="Times New Roman" w:hAnsi="Times New Roman" w:cs="Times New Roman"/>
-                          <w:color w:val="4B4B4B"/>
-                          <w:w w:val="109"/>
-                          <w:sz w:val="14"/>
-                          <w:szCs w:val="14"/>
-                        </w:rPr>
-                        <w:t>.</w:t>
-                      </w:r>
-                      <w:r>
-                        <w:rPr>
-                          <w:rFonts w:ascii="Times New Roman" w:eastAsia="Times New Roman" w:hAnsi="Times New Roman" w:cs="Times New Roman"/>
-                          <w:color w:val="4B4B4B"/>
-                          <w:w w:val="109"/>
-                          <w:sz w:val="14"/>
-                          <w:szCs w:val="14"/>
-                        </w:rPr>
-                        <w:t>8</w:t>
-                      </w:r>
-                      <w:r>
-                        <w:rPr>
-                          <w:rFonts w:ascii="Times New Roman" w:eastAsia="Times New Roman" w:hAnsi="Times New Roman" w:cs="Times New Roman"/>
-                          <w:color w:val="4B4B4B"/>
-                          <w:w w:val="109"/>
-                          <w:sz w:val="14"/>
-                          <w:szCs w:val="14"/>
-                        </w:rPr>
-                        <w:t>540</w:t>
-                      </w:r>
-                      <w:r>
-                        <w:rPr>
-                          <w:rFonts w:ascii="Times New Roman" w:eastAsia="Times New Roman" w:hAnsi="Times New Roman" w:cs="Times New Roman"/>
-                          <w:color w:val="4B4B4B"/>
-                          <w:w w:val="109"/>
-                          <w:sz w:val="14"/>
-                          <w:szCs w:val="14"/>
+                          <w:sz w:val="24"/>
+                          <w:szCs w:val="24"/>
                         </w:rPr>
                         <w:t xml:space="preserve"> x5450</w:t>
                       </w:r>
@@ -4802,8 +4751,8 @@
                           <w:rStyle w:val="apple-converted-space"/>
                           <w:rFonts w:ascii="Helvetica" w:hAnsi="Helvetica" w:cs="Helvetica"/>
                           <w:color w:val="1E3948"/>
-                          <w:sz w:val="20"/>
-                          <w:szCs w:val="20"/>
+                          <w:sz w:val="24"/>
+                          <w:szCs w:val="24"/>
                           <w:shd w:val="clear" w:color="auto" w:fill="FFFFFF"/>
                         </w:rPr>
                         <w:t> </w:t>
@@ -4819,8 +4768,8 @@
                           <w:bCs/>
                           <w:color w:val="ABABAB"/>
                           <w:w w:val="129"/>
-                          <w:sz w:val="14"/>
-                          <w:szCs w:val="14"/>
+                          <w:sz w:val="24"/>
+                          <w:szCs w:val="24"/>
                         </w:rPr>
                       </w:pPr>
                       <w:r>
@@ -4830,8 +4779,8 @@
                           <w:bCs/>
                           <w:color w:val="404040" w:themeColor="text1" w:themeTint="BF"/>
                           <w:w w:val="83"/>
-                          <w:sz w:val="14"/>
-                          <w:szCs w:val="14"/>
+                          <w:sz w:val="24"/>
+                          <w:szCs w:val="24"/>
                         </w:rPr>
                         <w:t>E</w:t>
                       </w:r>
@@ -4841,8 +4790,8 @@
                           <w:b/>
                           <w:bCs/>
                           <w:color w:val="404040" w:themeColor="text1" w:themeTint="BF"/>
-                          <w:sz w:val="14"/>
-                          <w:szCs w:val="14"/>
+                          <w:sz w:val="24"/>
+                          <w:szCs w:val="24"/>
                         </w:rPr>
                         <w:t>ma</w:t>
                       </w:r>
@@ -4853,8 +4802,8 @@
                           <w:bCs/>
                           <w:color w:val="404040" w:themeColor="text1" w:themeTint="BF"/>
                           <w:w w:val="109"/>
-                          <w:sz w:val="14"/>
-                          <w:szCs w:val="14"/>
+                          <w:sz w:val="24"/>
+                          <w:szCs w:val="24"/>
                         </w:rPr>
                         <w:t>i</w:t>
                       </w:r>
@@ -4864,8 +4813,8 @@
                           <w:b/>
                           <w:bCs/>
                           <w:color w:val="404040" w:themeColor="text1" w:themeTint="BF"/>
-                          <w:sz w:val="14"/>
-                          <w:szCs w:val="14"/>
+                          <w:sz w:val="24"/>
+                          <w:szCs w:val="24"/>
                         </w:rPr>
                         <w:t>l</w:t>
                       </w:r>
@@ -4876,8 +4825,8 @@
                           <w:bCs/>
                           <w:color w:val="404040" w:themeColor="text1" w:themeTint="BF"/>
                           <w:spacing w:val="33"/>
-                          <w:sz w:val="14"/>
-                          <w:szCs w:val="14"/>
+                          <w:sz w:val="24"/>
+                          <w:szCs w:val="24"/>
                         </w:rPr>
                         <w:t xml:space="preserve"> </w:t>
                       </w:r>
@@ -4888,8 +4837,8 @@
                           <w:bCs/>
                           <w:color w:val="404040" w:themeColor="text1" w:themeTint="BF"/>
                           <w:w w:val="95"/>
-                          <w:sz w:val="14"/>
-                          <w:szCs w:val="14"/>
+                          <w:sz w:val="24"/>
+                          <w:szCs w:val="24"/>
                         </w:rPr>
                         <w:t>M</w:t>
                       </w:r>
@@ -4900,8 +4849,8 @@
                           <w:bCs/>
                           <w:color w:val="404040" w:themeColor="text1" w:themeTint="BF"/>
                           <w:w w:val="129"/>
-                          <w:sz w:val="14"/>
-                          <w:szCs w:val="14"/>
+                          <w:sz w:val="24"/>
+                          <w:szCs w:val="24"/>
                         </w:rPr>
                         <w:t>e:</w:t>
                       </w:r>
@@ -4912,12 +4861,12 @@
                           <w:bCs/>
                           <w:color w:val="ABABAB"/>
                           <w:w w:val="129"/>
-                          <w:sz w:val="14"/>
-                          <w:szCs w:val="14"/>
+                          <w:sz w:val="24"/>
+                          <w:szCs w:val="24"/>
                         </w:rPr>
                         <w:t xml:space="preserve"> </w:t>
                       </w:r>
-                      <w:hyperlink r:id="rId22" w:history="1">
+                      <w:hyperlink r:id="rId23" w:history="1">
                         <w:r>
                           <w:rPr>
                             <w:rStyle w:val="Hyperlink"/>
@@ -4925,8 +4874,8 @@
                             <w:b/>
                             <w:bCs/>
                             <w:w w:val="129"/>
-                            <w:sz w:val="14"/>
-                            <w:szCs w:val="14"/>
+                            <w:sz w:val="24"/>
+                            <w:szCs w:val="24"/>
                           </w:rPr>
                           <w:t>PatriciaWoods@cbnorcal.com</w:t>
                         </w:r>
@@ -4942,11 +4891,11 @@
                           <w:bCs/>
                           <w:color w:val="ABABAB"/>
                           <w:w w:val="129"/>
-                          <w:sz w:val="14"/>
-                          <w:szCs w:val="14"/>
+                          <w:sz w:val="24"/>
+                          <w:szCs w:val="24"/>
                         </w:rPr>
                       </w:pPr>
-                      <w:hyperlink r:id="rId23">
+                      <w:hyperlink r:id="rId24">
                         <w:r>
                           <w:rPr>
                             <w:rFonts w:ascii="Times New Roman" w:eastAsia="Times New Roman" w:hAnsi="Times New Roman" w:cs="Times New Roman"/>
@@ -4954,8 +4903,8 @@
                             <w:bCs/>
                             <w:color w:val="404040" w:themeColor="text1" w:themeTint="BF"/>
                             <w:w w:val="83"/>
-                            <w:sz w:val="14"/>
-                            <w:szCs w:val="14"/>
+                            <w:sz w:val="24"/>
+                            <w:szCs w:val="24"/>
                           </w:rPr>
                           <w:t>V</w:t>
                         </w:r>
@@ -4966,8 +4915,8 @@
                             <w:bCs/>
                             <w:color w:val="404040" w:themeColor="text1" w:themeTint="BF"/>
                             <w:w w:val="109"/>
-                            <w:sz w:val="14"/>
-                            <w:szCs w:val="14"/>
+                            <w:sz w:val="24"/>
+                            <w:szCs w:val="24"/>
                           </w:rPr>
                           <w:t>i</w:t>
                         </w:r>
@@ -4977,8 +4926,8 @@
                             <w:b/>
                             <w:bCs/>
                             <w:color w:val="404040" w:themeColor="text1" w:themeTint="BF"/>
-                            <w:sz w:val="14"/>
-                            <w:szCs w:val="14"/>
+                            <w:sz w:val="24"/>
+                            <w:szCs w:val="24"/>
                           </w:rPr>
                           <w:t>s</w:t>
                         </w:r>
@@ -4989,8 +4938,8 @@
                             <w:bCs/>
                             <w:color w:val="404040" w:themeColor="text1" w:themeTint="BF"/>
                             <w:w w:val="109"/>
-                            <w:sz w:val="14"/>
-                            <w:szCs w:val="14"/>
+                            <w:sz w:val="24"/>
+                            <w:szCs w:val="24"/>
                           </w:rPr>
                           <w:t>i</w:t>
                         </w:r>
@@ -5000,8 +4949,8 @@
                             <w:b/>
                             <w:bCs/>
                             <w:color w:val="404040" w:themeColor="text1" w:themeTint="BF"/>
-                            <w:sz w:val="14"/>
-                            <w:szCs w:val="14"/>
+                            <w:sz w:val="24"/>
+                            <w:szCs w:val="24"/>
                           </w:rPr>
                           <w:t>t</w:t>
                         </w:r>
@@ -5012,8 +4961,8 @@
                             <w:bCs/>
                             <w:color w:val="404040" w:themeColor="text1" w:themeTint="BF"/>
                             <w:spacing w:val="6"/>
-                            <w:sz w:val="14"/>
-                            <w:szCs w:val="14"/>
+                            <w:sz w:val="24"/>
+                            <w:szCs w:val="24"/>
                           </w:rPr>
                           <w:t xml:space="preserve"> </w:t>
                         </w:r>
@@ -5024,8 +4973,8 @@
                             <w:bCs/>
                             <w:color w:val="404040" w:themeColor="text1" w:themeTint="BF"/>
                             <w:w w:val="95"/>
-                            <w:sz w:val="14"/>
-                            <w:szCs w:val="14"/>
+                            <w:sz w:val="24"/>
+                            <w:szCs w:val="24"/>
                           </w:rPr>
                           <w:t>M</w:t>
                         </w:r>
@@ -5035,8 +4984,8 @@
                             <w:b/>
                             <w:bCs/>
                             <w:color w:val="404040" w:themeColor="text1" w:themeTint="BF"/>
-                            <w:sz w:val="14"/>
-                            <w:szCs w:val="14"/>
+                            <w:sz w:val="24"/>
+                            <w:szCs w:val="24"/>
                           </w:rPr>
                           <w:t>y</w:t>
                         </w:r>
@@ -5047,8 +4996,8 @@
                             <w:bCs/>
                             <w:color w:val="404040" w:themeColor="text1" w:themeTint="BF"/>
                             <w:spacing w:val="34"/>
-                            <w:sz w:val="14"/>
-                            <w:szCs w:val="14"/>
+                            <w:sz w:val="24"/>
+                            <w:szCs w:val="24"/>
                           </w:rPr>
                           <w:t xml:space="preserve"> </w:t>
                         </w:r>
@@ -5059,8 +5008,8 @@
                             <w:bCs/>
                             <w:color w:val="404040" w:themeColor="text1" w:themeTint="BF"/>
                             <w:w w:val="91"/>
-                            <w:sz w:val="14"/>
-                            <w:szCs w:val="14"/>
+                            <w:sz w:val="24"/>
+                            <w:szCs w:val="24"/>
                           </w:rPr>
                           <w:t>W</w:t>
                         </w:r>
@@ -5071,8 +5020,8 @@
                             <w:bCs/>
                             <w:color w:val="404040" w:themeColor="text1" w:themeTint="BF"/>
                             <w:w w:val="129"/>
-                            <w:sz w:val="14"/>
-                            <w:szCs w:val="14"/>
+                            <w:sz w:val="24"/>
+                            <w:szCs w:val="24"/>
                           </w:rPr>
                           <w:t>e</w:t>
                         </w:r>
@@ -5083,8 +5032,8 @@
                             <w:bCs/>
                             <w:color w:val="404040" w:themeColor="text1" w:themeTint="BF"/>
                             <w:w w:val="108"/>
-                            <w:sz w:val="14"/>
-                            <w:szCs w:val="14"/>
+                            <w:sz w:val="24"/>
+                            <w:szCs w:val="24"/>
                           </w:rPr>
                           <w:t>b</w:t>
                         </w:r>
@@ -5094,8 +5043,8 @@
                             <w:b/>
                             <w:bCs/>
                             <w:color w:val="404040" w:themeColor="text1" w:themeTint="BF"/>
-                            <w:sz w:val="14"/>
-                            <w:szCs w:val="14"/>
+                            <w:sz w:val="24"/>
+                            <w:szCs w:val="24"/>
                           </w:rPr>
                           <w:t>s</w:t>
                         </w:r>
@@ -5106,8 +5055,8 @@
                             <w:bCs/>
                             <w:color w:val="404040" w:themeColor="text1" w:themeTint="BF"/>
                             <w:w w:val="109"/>
-                            <w:sz w:val="14"/>
-                            <w:szCs w:val="14"/>
+                            <w:sz w:val="24"/>
+                            <w:szCs w:val="24"/>
                           </w:rPr>
                           <w:t>i</w:t>
                         </w:r>
@@ -5117,8 +5066,8 @@
                             <w:b/>
                             <w:bCs/>
                             <w:color w:val="404040" w:themeColor="text1" w:themeTint="BF"/>
-                            <w:sz w:val="14"/>
-                            <w:szCs w:val="14"/>
+                            <w:sz w:val="24"/>
+                            <w:szCs w:val="24"/>
                           </w:rPr>
                           <w:t>t</w:t>
                         </w:r>
@@ -5129,8 +5078,8 @@
                             <w:bCs/>
                             <w:color w:val="404040" w:themeColor="text1" w:themeTint="BF"/>
                             <w:w w:val="129"/>
-                            <w:sz w:val="14"/>
-                            <w:szCs w:val="14"/>
+                            <w:sz w:val="24"/>
+                            <w:szCs w:val="24"/>
                           </w:rPr>
                           <w:t>e</w:t>
                         </w:r>
@@ -5142,12 +5091,12 @@
                           <w:bCs/>
                           <w:color w:val="404040" w:themeColor="text1" w:themeTint="BF"/>
                           <w:w w:val="129"/>
-                          <w:sz w:val="14"/>
-                          <w:szCs w:val="14"/>
+                          <w:sz w:val="24"/>
+                          <w:szCs w:val="24"/>
                         </w:rPr>
                         <w:t xml:space="preserve">: </w:t>
                       </w:r>
-                      <w:hyperlink r:id="rId24" w:history="1">
+                      <w:hyperlink r:id="rId25" w:history="1">
                         <w:r>
                           <w:rPr>
                             <w:rStyle w:val="Hyperlink"/>
@@ -5155,8 +5104,8 @@
                             <w:b/>
                             <w:bCs/>
                             <w:w w:val="129"/>
-                            <w:sz w:val="14"/>
-                            <w:szCs w:val="14"/>
+                            <w:sz w:val="24"/>
+                            <w:szCs w:val="24"/>
                           </w:rPr>
                           <w:t>www.BayEastRealtor.com</w:t>
                         </w:r>

</xml_diff>